<commit_message>
Began instructions to pick and place machine to pick up a part using the centre nozzle: lower the nozzle, apply the vacuum, raise the nozzle.
</commit_message>
<xml_diff>
--- a/report.docx
+++ b/report.docx
@@ -29,14 +29,292 @@
         <w:t>Student Number: U1019160</w:t>
       </w:r>
     </w:p>
+    <w:p/>
+    <w:p>
+      <w:r>
+        <w:br w:type="page"/>
+      </w:r>
+    </w:p>
+    <w:p>
+      <w:pPr>
+        <w:pStyle w:val="Heading1"/>
+      </w:pPr>
+      <w:r>
+        <w:lastRenderedPageBreak/>
+        <w:t>Introduction</w:t>
+      </w:r>
+    </w:p>
+    <w:p>
+      <w:r>
+        <w:t>This report details the design of a</w:t>
+      </w:r>
+      <w:r>
+        <w:t xml:space="preserve"> program written in C to control a</w:t>
+      </w:r>
+      <w:r>
+        <w:t xml:space="preserve"> pick and place machine for</w:t>
+      </w:r>
+      <w:r>
+        <w:t xml:space="preserve"> assembly of </w:t>
+      </w:r>
+      <w:r>
+        <w:t>Surface Mount Technology (SMT)</w:t>
+      </w:r>
+      <w:r>
+        <w:t xml:space="preserve"> based Printed Circuit Boards (PCBs). The machine is designed for both manual and automatic modes and is fully tested for functionality</w:t>
+      </w:r>
+      <w:r>
+        <w:t xml:space="preserve"> using a simulator by a POSIX compliant program</w:t>
+      </w:r>
+      <w:r>
+        <w:t>.</w:t>
+      </w:r>
+    </w:p>
+    <w:p>
+      <w:pPr>
+        <w:pStyle w:val="Heading1"/>
+      </w:pPr>
+      <w:r>
+        <w:t>System Design</w:t>
+      </w:r>
+    </w:p>
+    <w:p>
+      <w:r>
+        <w:t>A Mealy state based diagram for Part A (manual) operation</w:t>
+      </w:r>
+    </w:p>
+    <w:p>
+      <w:r>
+        <w:t>A Mealy state based diagram for Part B (autonomous) operation</w:t>
+      </w:r>
+    </w:p>
+    <w:p/>
+    <w:p>
+      <w:pPr>
+        <w:pStyle w:val="Heading2"/>
+      </w:pPr>
+      <w:r>
+        <w:t>Design Choices</w:t>
+      </w:r>
+    </w:p>
+    <w:p>
+      <w:r>
+        <w:t>A brief explanation of significant design choices for Part A (manual) AND Part B (autonomous) (maximum 2 pages)</w:t>
+      </w:r>
+    </w:p>
+    <w:p>
+      <w:pPr>
+        <w:pStyle w:val="Heading3"/>
+      </w:pPr>
+      <w:r>
+        <w:t>Part A</w:t>
+      </w:r>
+    </w:p>
+    <w:p/>
+    <w:p>
+      <w:pPr>
+        <w:pStyle w:val="Heading3"/>
+      </w:pPr>
+      <w:r>
+        <w:t>Part B</w:t>
+      </w:r>
+    </w:p>
+    <w:p/>
+    <w:p>
+      <w:pPr>
+        <w:pStyle w:val="Heading1"/>
+      </w:pPr>
+      <w:r>
+        <w:t>Testing Results</w:t>
+      </w:r>
+    </w:p>
+    <w:p>
+      <w:r>
+        <w:t>T</w:t>
+      </w:r>
+      <w:r>
+        <w:t>he test cases you executed for Part A (manual) AND Part B</w:t>
+      </w:r>
+      <w:r>
+        <w:t xml:space="preserve"> </w:t>
+      </w:r>
+      <w:r>
+        <w:t>(autonomous) and the associated results. Test cases and the results</w:t>
+      </w:r>
+      <w:r>
+        <w:t xml:space="preserve"> </w:t>
+      </w:r>
+      <w:r>
+        <w:t>are best represented in tabular form.</w:t>
+      </w:r>
+    </w:p>
+    <w:p>
+      <w:pPr>
+        <w:pStyle w:val="Heading2"/>
+      </w:pPr>
+      <w:r>
+        <w:t>Part A</w:t>
+      </w:r>
+    </w:p>
+    <w:p/>
+    <w:p>
+      <w:pPr>
+        <w:pStyle w:val="Heading2"/>
+      </w:pPr>
+      <w:r>
+        <w:t>Part B</w:t>
+      </w:r>
+    </w:p>
+    <w:p/>
+    <w:p>
+      <w:pPr>
+        <w:pStyle w:val="Heading1"/>
+      </w:pPr>
+      <w:r>
+        <w:t>Appendix</w:t>
+      </w:r>
+    </w:p>
+    <w:p>
+      <w:r>
+        <w:t>The commented C source code in an appendix</w:t>
+      </w:r>
+    </w:p>
     <w:sectPr>
+      <w:headerReference w:type="default" r:id="rId6"/>
+      <w:footerReference w:type="default" r:id="rId7"/>
       <w:pgSz w:w="12240" w:h="15840"/>
       <w:pgMar w:top="1440" w:right="1440" w:bottom="1440" w:left="1440" w:header="720" w:footer="720" w:gutter="0"/>
       <w:cols w:space="720"/>
+      <w:titlePg/>
       <w:docGrid w:linePitch="360"/>
     </w:sectPr>
   </w:body>
 </w:document>
+</file>
+
+<file path=word/endnotes.xml><?xml version="1.0" encoding="utf-8"?>
+<w:endnotes xmlns:wpc="http://schemas.microsoft.com/office/word/2010/wordprocessingCanvas" xmlns:cx="http://schemas.microsoft.com/office/drawing/2014/chartex" xmlns:cx1="http://schemas.microsoft.com/office/drawing/2015/9/8/chartex" xmlns:cx2="http://schemas.microsoft.com/office/drawing/2015/10/21/chartex" xmlns:cx3="http://schemas.microsoft.com/office/drawing/2016/5/9/chartex" xmlns:cx4="http://schemas.microsoft.com/office/drawing/2016/5/10/chartex" xmlns:cx5="http://schemas.microsoft.com/office/drawing/2016/5/11/chartex" xmlns:cx6="http://schemas.microsoft.com/office/drawing/2016/5/12/chartex" xmlns:cx7="http://schemas.microsoft.com/office/drawing/2016/5/13/chartex" xmlns:cx8="http://schemas.microsoft.com/office/drawing/2016/5/14/chartex" xmlns:mc="http://schemas.openxmlformats.org/markup-compatibility/2006" xmlns:aink="http://schemas.microsoft.com/office/drawing/2016/ink" xmlns:am3d="http://schemas.microsoft.com/office/drawing/2017/model3d" xmlns:o="urn:schemas-microsoft-com:office:office" xmlns:oel="http://schemas.microsoft.com/office/2019/extlst" xmlns:r="http://schemas.openxmlformats.org/officeDocument/2006/relationships" xmlns:m="http://schemas.openxmlformats.org/officeDocument/2006/math" xmlns:v="urn:schemas-microsoft-com:vml" xmlns:wp14="http://schemas.microsoft.com/office/word/2010/wordprocessingDrawing" xmlns:wp="http://schemas.openxmlformats.org/drawingml/2006/wordprocessingDrawing" xmlns:w10="urn:schemas-microsoft-com:office:word" xmlns:w="http://schemas.openxmlformats.org/wordprocessingml/2006/main" xmlns:w14="http://schemas.microsoft.com/office/word/2010/wordml" xmlns:w15="http://schemas.microsoft.com/office/word/2012/wordml" xmlns:w16cex="http://schemas.microsoft.com/office/word/2018/wordml/cex" xmlns:w16cid="http://schemas.microsoft.com/office/word/2016/wordml/cid" xmlns:w16="http://schemas.microsoft.com/office/word/2018/wordml" xmlns:w16du="http://schemas.microsoft.com/office/word/2023/wordml/word16du" xmlns:w16sdtdh="http://schemas.microsoft.com/office/word/2020/wordml/sdtdatahash" xmlns:w16se="http://schemas.microsoft.com/office/word/2015/wordml/symex" xmlns:wpg="http://schemas.microsoft.com/office/word/2010/wordprocessingGroup" xmlns:wpi="http://schemas.microsoft.com/office/word/2010/wordprocessingInk" xmlns:wne="http://schemas.microsoft.com/office/word/2006/wordml" xmlns:wps="http://schemas.microsoft.com/office/word/2010/wordprocessingShape" mc:Ignorable="w14 w15 w16se w16cid w16 w16cex w16sdtdh w16du wp14">
+  <w:endnote w:type="separator" w:id="-1">
+    <w:p>
+      <w:pPr>
+        <w:spacing w:after="0" w:line="240" w:lineRule="auto"/>
+      </w:pPr>
+      <w:r>
+        <w:separator/>
+      </w:r>
+    </w:p>
+  </w:endnote>
+  <w:endnote w:type="continuationSeparator" w:id="0">
+    <w:p>
+      <w:pPr>
+        <w:spacing w:after="0" w:line="240" w:lineRule="auto"/>
+      </w:pPr>
+      <w:r>
+        <w:continuationSeparator/>
+      </w:r>
+    </w:p>
+  </w:endnote>
+</w:endnotes>
+</file>
+
+<file path=word/footer1.xml><?xml version="1.0" encoding="utf-8"?>
+<w:ftr xmlns:wpc="http://schemas.microsoft.com/office/word/2010/wordprocessingCanvas" xmlns:cx="http://schemas.microsoft.com/office/drawing/2014/chartex" xmlns:cx1="http://schemas.microsoft.com/office/drawing/2015/9/8/chartex" xmlns:cx2="http://schemas.microsoft.com/office/drawing/2015/10/21/chartex" xmlns:cx3="http://schemas.microsoft.com/office/drawing/2016/5/9/chartex" xmlns:cx4="http://schemas.microsoft.com/office/drawing/2016/5/10/chartex" xmlns:cx5="http://schemas.microsoft.com/office/drawing/2016/5/11/chartex" xmlns:cx6="http://schemas.microsoft.com/office/drawing/2016/5/12/chartex" xmlns:cx7="http://schemas.microsoft.com/office/drawing/2016/5/13/chartex" xmlns:cx8="http://schemas.microsoft.com/office/drawing/2016/5/14/chartex" xmlns:mc="http://schemas.openxmlformats.org/markup-compatibility/2006" xmlns:aink="http://schemas.microsoft.com/office/drawing/2016/ink" xmlns:am3d="http://schemas.microsoft.com/office/drawing/2017/model3d" xmlns:o="urn:schemas-microsoft-com:office:office" xmlns:oel="http://schemas.microsoft.com/office/2019/extlst" xmlns:r="http://schemas.openxmlformats.org/officeDocument/2006/relationships" xmlns:m="http://schemas.openxmlformats.org/officeDocument/2006/math" xmlns:v="urn:schemas-microsoft-com:vml" xmlns:wp14="http://schemas.microsoft.com/office/word/2010/wordprocessingDrawing" xmlns:wp="http://schemas.openxmlformats.org/drawingml/2006/wordprocessingDrawing" xmlns:w10="urn:schemas-microsoft-com:office:word" xmlns:w="http://schemas.openxmlformats.org/wordprocessingml/2006/main" xmlns:w14="http://schemas.microsoft.com/office/word/2010/wordml" xmlns:w15="http://schemas.microsoft.com/office/word/2012/wordml" xmlns:w16cex="http://schemas.microsoft.com/office/word/2018/wordml/cex" xmlns:w16cid="http://schemas.microsoft.com/office/word/2016/wordml/cid" xmlns:w16="http://schemas.microsoft.com/office/word/2018/wordml" xmlns:w16du="http://schemas.microsoft.com/office/word/2023/wordml/word16du" xmlns:w16sdtdh="http://schemas.microsoft.com/office/word/2020/wordml/sdtdatahash" xmlns:w16se="http://schemas.microsoft.com/office/word/2015/wordml/symex" xmlns:wpg="http://schemas.microsoft.com/office/word/2010/wordprocessingGroup" xmlns:wpi="http://schemas.microsoft.com/office/word/2010/wordprocessingInk" xmlns:wne="http://schemas.microsoft.com/office/word/2006/wordml" xmlns:wps="http://schemas.microsoft.com/office/word/2010/wordprocessingShape" mc:Ignorable="w14 w15 w16se w16cid w16 w16cex w16sdtdh w16du wp14">
+  <w:sdt>
+    <w:sdtPr>
+      <w:id w:val="735748105"/>
+      <w:docPartObj>
+        <w:docPartGallery w:val="Page Numbers (Bottom of Page)"/>
+        <w:docPartUnique/>
+      </w:docPartObj>
+    </w:sdtPr>
+    <w:sdtEndPr>
+      <w:rPr>
+        <w:noProof/>
+      </w:rPr>
+    </w:sdtEndPr>
+    <w:sdtContent>
+      <w:p>
+        <w:pPr>
+          <w:pStyle w:val="Footer"/>
+          <w:jc w:val="right"/>
+        </w:pPr>
+        <w:r>
+          <w:fldChar w:fldCharType="begin"/>
+        </w:r>
+        <w:r>
+          <w:instrText xml:space="preserve"> PAGE   \* MERGEFORMAT </w:instrText>
+        </w:r>
+        <w:r>
+          <w:fldChar w:fldCharType="separate"/>
+        </w:r>
+        <w:r>
+          <w:rPr>
+            <w:noProof/>
+          </w:rPr>
+          <w:t>2</w:t>
+        </w:r>
+        <w:r>
+          <w:rPr>
+            <w:noProof/>
+          </w:rPr>
+          <w:fldChar w:fldCharType="end"/>
+        </w:r>
+      </w:p>
+    </w:sdtContent>
+  </w:sdt>
+  <w:p>
+    <w:pPr>
+      <w:pStyle w:val="Footer"/>
+    </w:pPr>
+  </w:p>
+</w:ftr>
+</file>
+
+<file path=word/footnotes.xml><?xml version="1.0" encoding="utf-8"?>
+<w:footnotes xmlns:wpc="http://schemas.microsoft.com/office/word/2010/wordprocessingCanvas" xmlns:cx="http://schemas.microsoft.com/office/drawing/2014/chartex" xmlns:cx1="http://schemas.microsoft.com/office/drawing/2015/9/8/chartex" xmlns:cx2="http://schemas.microsoft.com/office/drawing/2015/10/21/chartex" xmlns:cx3="http://schemas.microsoft.com/office/drawing/2016/5/9/chartex" xmlns:cx4="http://schemas.microsoft.com/office/drawing/2016/5/10/chartex" xmlns:cx5="http://schemas.microsoft.com/office/drawing/2016/5/11/chartex" xmlns:cx6="http://schemas.microsoft.com/office/drawing/2016/5/12/chartex" xmlns:cx7="http://schemas.microsoft.com/office/drawing/2016/5/13/chartex" xmlns:cx8="http://schemas.microsoft.com/office/drawing/2016/5/14/chartex" xmlns:mc="http://schemas.openxmlformats.org/markup-compatibility/2006" xmlns:aink="http://schemas.microsoft.com/office/drawing/2016/ink" xmlns:am3d="http://schemas.microsoft.com/office/drawing/2017/model3d" xmlns:o="urn:schemas-microsoft-com:office:office" xmlns:oel="http://schemas.microsoft.com/office/2019/extlst" xmlns:r="http://schemas.openxmlformats.org/officeDocument/2006/relationships" xmlns:m="http://schemas.openxmlformats.org/officeDocument/2006/math" xmlns:v="urn:schemas-microsoft-com:vml" xmlns:wp14="http://schemas.microsoft.com/office/word/2010/wordprocessingDrawing" xmlns:wp="http://schemas.openxmlformats.org/drawingml/2006/wordprocessingDrawing" xmlns:w10="urn:schemas-microsoft-com:office:word" xmlns:w="http://schemas.openxmlformats.org/wordprocessingml/2006/main" xmlns:w14="http://schemas.microsoft.com/office/word/2010/wordml" xmlns:w15="http://schemas.microsoft.com/office/word/2012/wordml" xmlns:w16cex="http://schemas.microsoft.com/office/word/2018/wordml/cex" xmlns:w16cid="http://schemas.microsoft.com/office/word/2016/wordml/cid" xmlns:w16="http://schemas.microsoft.com/office/word/2018/wordml" xmlns:w16du="http://schemas.microsoft.com/office/word/2023/wordml/word16du" xmlns:w16sdtdh="http://schemas.microsoft.com/office/word/2020/wordml/sdtdatahash" xmlns:w16se="http://schemas.microsoft.com/office/word/2015/wordml/symex" xmlns:wpg="http://schemas.microsoft.com/office/word/2010/wordprocessingGroup" xmlns:wpi="http://schemas.microsoft.com/office/word/2010/wordprocessingInk" xmlns:wne="http://schemas.microsoft.com/office/word/2006/wordml" xmlns:wps="http://schemas.microsoft.com/office/word/2010/wordprocessingShape" mc:Ignorable="w14 w15 w16se w16cid w16 w16cex w16sdtdh w16du wp14">
+  <w:footnote w:type="separator" w:id="-1">
+    <w:p>
+      <w:pPr>
+        <w:spacing w:after="0" w:line="240" w:lineRule="auto"/>
+      </w:pPr>
+      <w:r>
+        <w:separator/>
+      </w:r>
+    </w:p>
+  </w:footnote>
+  <w:footnote w:type="continuationSeparator" w:id="0">
+    <w:p>
+      <w:pPr>
+        <w:spacing w:after="0" w:line="240" w:lineRule="auto"/>
+      </w:pPr>
+      <w:r>
+        <w:continuationSeparator/>
+      </w:r>
+    </w:p>
+  </w:footnote>
+</w:footnotes>
+</file>
+
+<file path=word/header1.xml><?xml version="1.0" encoding="utf-8"?>
+<w:hdr xmlns:wpc="http://schemas.microsoft.com/office/word/2010/wordprocessingCanvas" xmlns:cx="http://schemas.microsoft.com/office/drawing/2014/chartex" xmlns:cx1="http://schemas.microsoft.com/office/drawing/2015/9/8/chartex" xmlns:cx2="http://schemas.microsoft.com/office/drawing/2015/10/21/chartex" xmlns:cx3="http://schemas.microsoft.com/office/drawing/2016/5/9/chartex" xmlns:cx4="http://schemas.microsoft.com/office/drawing/2016/5/10/chartex" xmlns:cx5="http://schemas.microsoft.com/office/drawing/2016/5/11/chartex" xmlns:cx6="http://schemas.microsoft.com/office/drawing/2016/5/12/chartex" xmlns:cx7="http://schemas.microsoft.com/office/drawing/2016/5/13/chartex" xmlns:cx8="http://schemas.microsoft.com/office/drawing/2016/5/14/chartex" xmlns:mc="http://schemas.openxmlformats.org/markup-compatibility/2006" xmlns:aink="http://schemas.microsoft.com/office/drawing/2016/ink" xmlns:am3d="http://schemas.microsoft.com/office/drawing/2017/model3d" xmlns:o="urn:schemas-microsoft-com:office:office" xmlns:oel="http://schemas.microsoft.com/office/2019/extlst" xmlns:r="http://schemas.openxmlformats.org/officeDocument/2006/relationships" xmlns:m="http://schemas.openxmlformats.org/officeDocument/2006/math" xmlns:v="urn:schemas-microsoft-com:vml" xmlns:wp14="http://schemas.microsoft.com/office/word/2010/wordprocessingDrawing" xmlns:wp="http://schemas.openxmlformats.org/drawingml/2006/wordprocessingDrawing" xmlns:w10="urn:schemas-microsoft-com:office:word" xmlns:w="http://schemas.openxmlformats.org/wordprocessingml/2006/main" xmlns:w14="http://schemas.microsoft.com/office/word/2010/wordml" xmlns:w15="http://schemas.microsoft.com/office/word/2012/wordml" xmlns:w16cex="http://schemas.microsoft.com/office/word/2018/wordml/cex" xmlns:w16cid="http://schemas.microsoft.com/office/word/2016/wordml/cid" xmlns:w16="http://schemas.microsoft.com/office/word/2018/wordml" xmlns:w16du="http://schemas.microsoft.com/office/word/2023/wordml/word16du" xmlns:w16sdtdh="http://schemas.microsoft.com/office/word/2020/wordml/sdtdatahash" xmlns:w16se="http://schemas.microsoft.com/office/word/2015/wordml/symex" xmlns:wpg="http://schemas.microsoft.com/office/word/2010/wordprocessingGroup" xmlns:wpi="http://schemas.microsoft.com/office/word/2010/wordprocessingInk" xmlns:wne="http://schemas.microsoft.com/office/word/2006/wordml" xmlns:wps="http://schemas.microsoft.com/office/word/2010/wordprocessingShape" mc:Ignorable="w14 w15 w16se w16cid w16 w16cex w16sdtdh w16du wp14">
+  <w:p>
+    <w:pPr>
+      <w:pStyle w:val="Header"/>
+      <w:tabs>
+        <w:tab w:val="clear" w:pos="4513"/>
+        <w:tab w:val="clear" w:pos="9026"/>
+        <w:tab w:val="right" w:pos="9360"/>
+      </w:tabs>
+    </w:pPr>
+    <w:r>
+      <w:t>ELE4307 – Assignment 1</w:t>
+    </w:r>
+    <w:r>
+      <w:tab/>
+      <w:t>U1019160</w:t>
+    </w:r>
+  </w:p>
+</w:hdr>
 </file>
 
 <file path=word/styles.xml><?xml version="1.0" encoding="utf-8"?>
@@ -467,7 +745,6 @@
     <w:next w:val="Normal"/>
     <w:link w:val="Heading2Char"/>
     <w:uiPriority w:val="9"/>
-    <w:semiHidden/>
     <w:unhideWhenUsed/>
     <w:qFormat/>
     <w:rsid w:val="00057448"/>
@@ -490,7 +767,6 @@
     <w:next w:val="Normal"/>
     <w:link w:val="Heading3Char"/>
     <w:uiPriority w:val="9"/>
-    <w:semiHidden/>
     <w:unhideWhenUsed/>
     <w:qFormat/>
     <w:rsid w:val="00057448"/>
@@ -684,7 +960,6 @@
     <w:basedOn w:val="DefaultParagraphFont"/>
     <w:link w:val="Heading2"/>
     <w:uiPriority w:val="9"/>
-    <w:semiHidden/>
     <w:rsid w:val="00057448"/>
     <w:rPr>
       <w:rFonts w:asciiTheme="majorHAnsi" w:eastAsiaTheme="majorEastAsia" w:hAnsiTheme="majorHAnsi" w:cstheme="majorBidi"/>
@@ -698,7 +973,6 @@
     <w:basedOn w:val="DefaultParagraphFont"/>
     <w:link w:val="Heading3"/>
     <w:uiPriority w:val="9"/>
-    <w:semiHidden/>
     <w:rsid w:val="00057448"/>
     <w:rPr>
       <w:rFonts w:eastAsiaTheme="majorEastAsia" w:cstheme="majorBidi"/>
@@ -955,6 +1229,50 @@
       <w:color w:val="0F4761" w:themeColor="accent1" w:themeShade="BF"/>
       <w:spacing w:val="5"/>
     </w:rPr>
+  </w:style>
+  <w:style w:type="paragraph" w:styleId="Header">
+    <w:name w:val="header"/>
+    <w:basedOn w:val="Normal"/>
+    <w:link w:val="HeaderChar"/>
+    <w:uiPriority w:val="99"/>
+    <w:unhideWhenUsed/>
+    <w:rsid w:val="00204AEB"/>
+    <w:pPr>
+      <w:tabs>
+        <w:tab w:val="center" w:pos="4513"/>
+        <w:tab w:val="right" w:pos="9026"/>
+      </w:tabs>
+      <w:spacing w:after="0" w:line="240" w:lineRule="auto"/>
+    </w:pPr>
+  </w:style>
+  <w:style w:type="character" w:customStyle="1" w:styleId="HeaderChar">
+    <w:name w:val="Header Char"/>
+    <w:basedOn w:val="DefaultParagraphFont"/>
+    <w:link w:val="Header"/>
+    <w:uiPriority w:val="99"/>
+    <w:rsid w:val="00204AEB"/>
+  </w:style>
+  <w:style w:type="paragraph" w:styleId="Footer">
+    <w:name w:val="footer"/>
+    <w:basedOn w:val="Normal"/>
+    <w:link w:val="FooterChar"/>
+    <w:uiPriority w:val="99"/>
+    <w:unhideWhenUsed/>
+    <w:rsid w:val="00204AEB"/>
+    <w:pPr>
+      <w:tabs>
+        <w:tab w:val="center" w:pos="4513"/>
+        <w:tab w:val="right" w:pos="9026"/>
+      </w:tabs>
+      <w:spacing w:after="0" w:line="240" w:lineRule="auto"/>
+    </w:pPr>
+  </w:style>
+  <w:style w:type="character" w:customStyle="1" w:styleId="FooterChar">
+    <w:name w:val="Footer Char"/>
+    <w:basedOn w:val="DefaultParagraphFont"/>
+    <w:link w:val="Footer"/>
+    <w:uiPriority w:val="99"/>
+    <w:rsid w:val="00204AEB"/>
   </w:style>
 </w:styles>
 </file>

</xml_diff>

<commit_message>
Added new cases for moving the gantry to the lookup camera, taking lookup photo, moving gantry to PCB and taking lookdown photo. Calculated errors and required corrections. Started Mealy state based diagram on https://app.diagrams.net/
</commit_message>
<xml_diff>
--- a/report.docx
+++ b/report.docx
@@ -55,13 +55,7 @@
         <w:t xml:space="preserve"> pick and place machine for</w:t>
       </w:r>
       <w:r>
-        <w:t xml:space="preserve"> assembly of </w:t>
-      </w:r>
-      <w:r>
-        <w:t>Surface Mount Technology (SMT)</w:t>
-      </w:r>
-      <w:r>
-        <w:t xml:space="preserve"> based Printed Circuit Boards (PCBs). The machine is designed for both manual and automatic modes and is fully tested for functionality</w:t>
+        <w:t xml:space="preserve"> assembly of Surface Mount Technology (SMT) based Printed Circuit Boards (PCBs). The machine is designed for both manual and automatic modes and is fully tested for functionality</w:t>
       </w:r>
       <w:r>
         <w:t xml:space="preserve"> using a simulator by a POSIX compliant program</w:t>
@@ -80,12 +74,28 @@
     </w:p>
     <w:p>
       <w:r>
-        <w:t>A Mealy state based diagram for Part A (manual) operation</w:t>
-      </w:r>
-    </w:p>
-    <w:p>
-      <w:r>
-        <w:t>A Mealy state based diagram for Part B (autonomous) operation</w:t>
+        <w:t xml:space="preserve">A Mealy </w:t>
+      </w:r>
+      <w:proofErr w:type="gramStart"/>
+      <w:r>
+        <w:t>state based</w:t>
+      </w:r>
+      <w:proofErr w:type="gramEnd"/>
+      <w:r>
+        <w:t xml:space="preserve"> diagram for Part A (manual) operation</w:t>
+      </w:r>
+    </w:p>
+    <w:p>
+      <w:r>
+        <w:t xml:space="preserve">A Mealy </w:t>
+      </w:r>
+      <w:proofErr w:type="gramStart"/>
+      <w:r>
+        <w:t>state based</w:t>
+      </w:r>
+      <w:proofErr w:type="gramEnd"/>
+      <w:r>
+        <w:t xml:space="preserve"> diagram for Part B (autonomous) operation</w:t>
       </w:r>
     </w:p>
     <w:p/>
@@ -130,22 +140,7 @@
     </w:p>
     <w:p>
       <w:r>
-        <w:t>T</w:t>
-      </w:r>
-      <w:r>
-        <w:t>he test cases you executed for Part A (manual) AND Part B</w:t>
-      </w:r>
-      <w:r>
-        <w:t xml:space="preserve"> </w:t>
-      </w:r>
-      <w:r>
-        <w:t>(autonomous) and the associated results. Test cases and the results</w:t>
-      </w:r>
-      <w:r>
-        <w:t xml:space="preserve"> </w:t>
-      </w:r>
-      <w:r>
-        <w:t>are best represented in tabular form.</w:t>
+        <w:t>The test cases you executed for Part A (manual) AND Part B (autonomous) and the associated results. Test cases and the results are best represented in tabular form.</w:t>
       </w:r>
     </w:p>
     <w:p>
@@ -176,9 +171,2709 @@
     </w:p>
     <w:p>
       <w:r>
-        <w:t>The commented C source code in an appendix</w:t>
-      </w:r>
-    </w:p>
+        <w:t>/*</w:t>
+      </w:r>
+    </w:p>
+    <w:p>
+      <w:r>
+        <w:t xml:space="preserve"> *</w:t>
+      </w:r>
+    </w:p>
+    <w:p>
+      <w:r>
+        <w:t xml:space="preserve"> * </w:t>
+      </w:r>
+      <w:proofErr w:type="spellStart"/>
+      <w:r>
+        <w:t>pnpControl.c</w:t>
+      </w:r>
+      <w:proofErr w:type="spellEnd"/>
+      <w:r>
+        <w:t xml:space="preserve"> - the controller for the pick and place machine in manual and autonomous mode</w:t>
+      </w:r>
+    </w:p>
+    <w:p>
+      <w:r>
+        <w:lastRenderedPageBreak/>
+        <w:t xml:space="preserve"> *</w:t>
+      </w:r>
+    </w:p>
+    <w:p>
+      <w:r>
+        <w:t xml:space="preserve"> * Platform: Any POSIX compliant platform</w:t>
+      </w:r>
+    </w:p>
+    <w:p>
+      <w:r>
+        <w:t xml:space="preserve"> * Intended for and tested on: Cygwin 64 bit</w:t>
+      </w:r>
+    </w:p>
+    <w:p>
+      <w:r>
+        <w:t xml:space="preserve"> *</w:t>
+      </w:r>
+    </w:p>
+    <w:p>
+      <w:r>
+        <w:t xml:space="preserve"> */</w:t>
+      </w:r>
+    </w:p>
+    <w:p/>
+    <w:p>
+      <w:r>
+        <w:t>#include "</w:t>
+      </w:r>
+      <w:proofErr w:type="spellStart"/>
+      <w:r>
+        <w:t>pnpControl.h</w:t>
+      </w:r>
+      <w:proofErr w:type="spellEnd"/>
+      <w:r>
+        <w:t>"</w:t>
+      </w:r>
+    </w:p>
+    <w:p/>
+    <w:p>
+      <w:r>
+        <w:t>// state names and numbers</w:t>
+      </w:r>
+    </w:p>
+    <w:p>
+      <w:r>
+        <w:t>#define HOME                0</w:t>
+      </w:r>
+    </w:p>
+    <w:p>
+      <w:r>
+        <w:t>#define MOVE_TO_FEEDER      1</w:t>
+      </w:r>
+    </w:p>
+    <w:p>
+      <w:r>
+        <w:t>#define WAIT_1              2</w:t>
+      </w:r>
+    </w:p>
+    <w:p>
+      <w:r>
+        <w:t>#define LOWER_CNTR_NOZZLE   3       //lowering the centre nozzle</w:t>
+      </w:r>
+    </w:p>
+    <w:p>
+      <w:r>
+        <w:t>#define VAC_CNTR_NOZZLE     4       //applying the vacuum for the centre nozzle</w:t>
+      </w:r>
+    </w:p>
+    <w:p>
+      <w:r>
+        <w:t>#define RAISE_CNTR_NOZZLE   5       //raising the centre nozzle</w:t>
+      </w:r>
+    </w:p>
+    <w:p>
+      <w:r>
+        <w:t>#define MOVE_TO_CAMERA      6</w:t>
+      </w:r>
+    </w:p>
+    <w:p>
+      <w:r>
+        <w:t>#define LOOK_UP_PHOTO       7</w:t>
+      </w:r>
+    </w:p>
+    <w:p>
+      <w:r>
+        <w:t>#define MOVE_TO_PCB         8</w:t>
+      </w:r>
+    </w:p>
+    <w:p>
+      <w:r>
+        <w:t>#define CHECK_ERROR         9</w:t>
+      </w:r>
+    </w:p>
+    <w:p/>
+    <w:p>
+      <w:r>
+        <w:t xml:space="preserve">#define </w:t>
+      </w:r>
+      <w:proofErr w:type="spellStart"/>
+      <w:r>
+        <w:t>holdingpart</w:t>
+      </w:r>
+      <w:proofErr w:type="spellEnd"/>
+      <w:r>
+        <w:t xml:space="preserve">         1</w:t>
+      </w:r>
+    </w:p>
+    <w:p>
+      <w:r>
+        <w:t xml:space="preserve">#define </w:t>
+      </w:r>
+      <w:proofErr w:type="spellStart"/>
+      <w:r>
+        <w:t>not_holdingpart</w:t>
+      </w:r>
+      <w:proofErr w:type="spellEnd"/>
+      <w:r>
+        <w:t xml:space="preserve">     0</w:t>
+      </w:r>
+    </w:p>
+    <w:p/>
+    <w:p>
+      <w:r>
+        <w:t xml:space="preserve">/* </w:t>
+      </w:r>
+      <w:proofErr w:type="spellStart"/>
+      <w:r>
+        <w:t>state_names</w:t>
+      </w:r>
+      <w:proofErr w:type="spellEnd"/>
+      <w:r>
+        <w:t xml:space="preserve"> of up to 19 characters (the 20th character is a null terminator), only required for display purposes */</w:t>
+      </w:r>
+    </w:p>
+    <w:p>
+      <w:r>
+        <w:t xml:space="preserve">const char </w:t>
+      </w:r>
+      <w:proofErr w:type="spellStart"/>
+      <w:r>
+        <w:t>state_</w:t>
+      </w:r>
+      <w:proofErr w:type="gramStart"/>
+      <w:r>
+        <w:t>name</w:t>
+      </w:r>
+      <w:proofErr w:type="spellEnd"/>
+      <w:r>
+        <w:t>[</w:t>
+      </w:r>
+      <w:proofErr w:type="gramEnd"/>
+      <w:r>
+        <w:t>10][20] = {"HOME               ",</w:t>
+      </w:r>
+    </w:p>
+    <w:p>
+      <w:r>
+        <w:t xml:space="preserve">                                "MOVE TO FEEDER     ",</w:t>
+      </w:r>
+    </w:p>
+    <w:p>
+      <w:r>
+        <w:t xml:space="preserve">                                "WAIT 1             ",</w:t>
+      </w:r>
+    </w:p>
+    <w:p>
+      <w:r>
+        <w:t xml:space="preserve">                                "LOWER CNTR </w:t>
+      </w:r>
+      <w:proofErr w:type="gramStart"/>
+      <w:r>
+        <w:t>NOZZLE  "</w:t>
+      </w:r>
+      <w:proofErr w:type="gramEnd"/>
+      <w:r>
+        <w:t>,</w:t>
+      </w:r>
+    </w:p>
+    <w:p>
+      <w:r>
+        <w:lastRenderedPageBreak/>
+        <w:t xml:space="preserve">                                "VAC CNTR NOZZLE    ",</w:t>
+      </w:r>
+    </w:p>
+    <w:p>
+      <w:r>
+        <w:t xml:space="preserve">                                "RAISE CNTR </w:t>
+      </w:r>
+      <w:proofErr w:type="gramStart"/>
+      <w:r>
+        <w:t>NOZZLE  "</w:t>
+      </w:r>
+      <w:proofErr w:type="gramEnd"/>
+      <w:r>
+        <w:t>,</w:t>
+      </w:r>
+    </w:p>
+    <w:p>
+      <w:r>
+        <w:t xml:space="preserve">                                "MOVE TO CAMERA     ",</w:t>
+      </w:r>
+    </w:p>
+    <w:p>
+      <w:r>
+        <w:t xml:space="preserve">                                "LOOK UP PHOTO      ",</w:t>
+      </w:r>
+    </w:p>
+    <w:p>
+      <w:r>
+        <w:t xml:space="preserve">                                "MOVE TO PCB        ",</w:t>
+      </w:r>
+    </w:p>
+    <w:p>
+      <w:r>
+        <w:t xml:space="preserve">                                "CHECK ERROR        "</w:t>
+      </w:r>
+      <w:proofErr w:type="gramStart"/>
+      <w:r>
+        <w:t>};</w:t>
+      </w:r>
+      <w:proofErr w:type="gramEnd"/>
+    </w:p>
+    <w:p/>
+    <w:p>
+      <w:r>
+        <w:t>const double TAPE_FEEDER_X[NUMBER_OF_FEEDERS] = {FDR_0_X, FDR_1_X, FDR_2_X, FDR_3_X, FDR_4_X, FDR_5_X, FDR_6_X, FDR_7_X, FDR_8_X, FDR_9_X</w:t>
+      </w:r>
+      <w:proofErr w:type="gramStart"/>
+      <w:r>
+        <w:t>};</w:t>
+      </w:r>
+      <w:proofErr w:type="gramEnd"/>
+    </w:p>
+    <w:p>
+      <w:r>
+        <w:t>const double TAPE_FEEDER_Y[NUMBER_OF_FEEDERS] = {FDR_0_Y, FDR_1_Y, FDR_2_Y, FDR_3_Y, FDR_4_Y, FDR_5_Y, FDR_6_Y, FDR_7_Y, FDR_8_Y, FDR_9_Y</w:t>
+      </w:r>
+      <w:proofErr w:type="gramStart"/>
+      <w:r>
+        <w:t>};</w:t>
+      </w:r>
+      <w:proofErr w:type="gramEnd"/>
+    </w:p>
+    <w:p/>
+    <w:p>
+      <w:r>
+        <w:t xml:space="preserve">const char </w:t>
+      </w:r>
+      <w:proofErr w:type="spellStart"/>
+      <w:r>
+        <w:t>nozzle_</w:t>
+      </w:r>
+      <w:proofErr w:type="gramStart"/>
+      <w:r>
+        <w:t>name</w:t>
+      </w:r>
+      <w:proofErr w:type="spellEnd"/>
+      <w:r>
+        <w:t>[</w:t>
+      </w:r>
+      <w:proofErr w:type="gramEnd"/>
+      <w:r>
+        <w:t>3][10] = {"left", "centre", "right"};</w:t>
+      </w:r>
+    </w:p>
+    <w:p/>
+    <w:p/>
+    <w:p>
+      <w:r>
+        <w:t xml:space="preserve">int </w:t>
+      </w:r>
+      <w:proofErr w:type="gramStart"/>
+      <w:r>
+        <w:t>main(</w:t>
+      </w:r>
+      <w:proofErr w:type="gramEnd"/>
+      <w:r>
+        <w:t>)</w:t>
+      </w:r>
+    </w:p>
+    <w:p>
+      <w:r>
+        <w:t>{</w:t>
+      </w:r>
+    </w:p>
+    <w:p>
+      <w:r>
+        <w:t xml:space="preserve">    </w:t>
+      </w:r>
+      <w:proofErr w:type="spellStart"/>
+      <w:proofErr w:type="gramStart"/>
+      <w:r>
+        <w:t>pnpOpen</w:t>
+      </w:r>
+      <w:proofErr w:type="spellEnd"/>
+      <w:r>
+        <w:t>(</w:t>
+      </w:r>
+      <w:proofErr w:type="gramEnd"/>
+      <w:r>
+        <w:t>);</w:t>
+      </w:r>
+    </w:p>
+    <w:p/>
+    <w:p>
+      <w:r>
+        <w:t xml:space="preserve">    int </w:t>
+      </w:r>
+      <w:proofErr w:type="spellStart"/>
+      <w:r>
+        <w:t>operation_mode</w:t>
+      </w:r>
+      <w:proofErr w:type="spellEnd"/>
+      <w:r>
+        <w:t xml:space="preserve">, </w:t>
+      </w:r>
+      <w:proofErr w:type="spellStart"/>
+      <w:r>
+        <w:t>number_of_components_to_place</w:t>
+      </w:r>
+      <w:proofErr w:type="spellEnd"/>
+      <w:r>
+        <w:t xml:space="preserve">, </w:t>
+      </w:r>
+      <w:proofErr w:type="gramStart"/>
+      <w:r>
+        <w:t>res;</w:t>
+      </w:r>
+      <w:proofErr w:type="gramEnd"/>
+    </w:p>
+    <w:p>
+      <w:r>
+        <w:t xml:space="preserve">    </w:t>
+      </w:r>
+      <w:proofErr w:type="spellStart"/>
+      <w:r>
+        <w:t>PlacementInfo</w:t>
+      </w:r>
+      <w:proofErr w:type="spellEnd"/>
+      <w:r>
+        <w:t xml:space="preserve"> </w:t>
+      </w:r>
+      <w:proofErr w:type="gramStart"/>
+      <w:r>
+        <w:t>pi[</w:t>
+      </w:r>
+      <w:proofErr w:type="gramEnd"/>
+      <w:r>
+        <w:t>MAX_NUMBER_OF_COMPONENTS_TO_PLACE];</w:t>
+      </w:r>
+    </w:p>
+    <w:p/>
+    <w:p>
+      <w:r>
+        <w:t xml:space="preserve">    /*</w:t>
+      </w:r>
+    </w:p>
+    <w:p>
+      <w:r>
+        <w:t xml:space="preserve">     * </w:t>
+      </w:r>
+      <w:proofErr w:type="gramStart"/>
+      <w:r>
+        <w:t>read</w:t>
+      </w:r>
+      <w:proofErr w:type="gramEnd"/>
+      <w:r>
+        <w:t xml:space="preserve"> the centroid file to obtain the operation mode, number of components to place</w:t>
+      </w:r>
+    </w:p>
+    <w:p>
+      <w:r>
+        <w:t xml:space="preserve">     * </w:t>
+      </w:r>
+      <w:proofErr w:type="gramStart"/>
+      <w:r>
+        <w:t>and</w:t>
+      </w:r>
+      <w:proofErr w:type="gramEnd"/>
+      <w:r>
+        <w:t xml:space="preserve"> the placement information for those components</w:t>
+      </w:r>
+    </w:p>
+    <w:p>
+      <w:r>
+        <w:t xml:space="preserve">     */</w:t>
+      </w:r>
+    </w:p>
+    <w:p>
+      <w:r>
+        <w:t xml:space="preserve">    res = </w:t>
+      </w:r>
+      <w:proofErr w:type="spellStart"/>
+      <w:proofErr w:type="gramStart"/>
+      <w:r>
+        <w:t>getCentroidFileContents</w:t>
+      </w:r>
+      <w:proofErr w:type="spellEnd"/>
+      <w:r>
+        <w:t>(</w:t>
+      </w:r>
+      <w:proofErr w:type="gramEnd"/>
+      <w:r>
+        <w:t>&amp;</w:t>
+      </w:r>
+      <w:proofErr w:type="spellStart"/>
+      <w:r>
+        <w:t>operation_mode</w:t>
+      </w:r>
+      <w:proofErr w:type="spellEnd"/>
+      <w:r>
+        <w:t>, &amp;</w:t>
+      </w:r>
+      <w:proofErr w:type="spellStart"/>
+      <w:r>
+        <w:t>number_of_components_to_place</w:t>
+      </w:r>
+      <w:proofErr w:type="spellEnd"/>
+      <w:r>
+        <w:t>, pi);</w:t>
+      </w:r>
+    </w:p>
+    <w:p/>
+    <w:p>
+      <w:r>
+        <w:t xml:space="preserve">    if (</w:t>
+      </w:r>
+      <w:proofErr w:type="gramStart"/>
+      <w:r>
+        <w:t>res !</w:t>
+      </w:r>
+      <w:proofErr w:type="gramEnd"/>
+      <w:r>
+        <w:t>= CENTROID_FILE_PRESENT_AND_READ)</w:t>
+      </w:r>
+    </w:p>
+    <w:p>
+      <w:r>
+        <w:lastRenderedPageBreak/>
+        <w:t xml:space="preserve">    </w:t>
+      </w:r>
+      <w:proofErr w:type="gramStart"/>
+      <w:r>
+        <w:t>{  /</w:t>
+      </w:r>
+      <w:proofErr w:type="gramEnd"/>
+      <w:r>
+        <w:t>/throw an error if the centroid file is unreadable or not present</w:t>
+      </w:r>
+    </w:p>
+    <w:p>
+      <w:r>
+        <w:t xml:space="preserve">        </w:t>
+      </w:r>
+      <w:proofErr w:type="spellStart"/>
+      <w:proofErr w:type="gramStart"/>
+      <w:r>
+        <w:t>printf</w:t>
+      </w:r>
+      <w:proofErr w:type="spellEnd"/>
+      <w:r>
+        <w:t>(</w:t>
+      </w:r>
+      <w:proofErr w:type="gramEnd"/>
+      <w:r>
+        <w:t>"Problem with centroid file, error code %d, press any key to continue\n", res);</w:t>
+      </w:r>
+    </w:p>
+    <w:p>
+      <w:r>
+        <w:t xml:space="preserve">        </w:t>
+      </w:r>
+      <w:proofErr w:type="spellStart"/>
+      <w:proofErr w:type="gramStart"/>
+      <w:r>
+        <w:t>getchar</w:t>
+      </w:r>
+      <w:proofErr w:type="spellEnd"/>
+      <w:r>
+        <w:t>(</w:t>
+      </w:r>
+      <w:proofErr w:type="gramEnd"/>
+      <w:r>
+        <w:t>);</w:t>
+      </w:r>
+    </w:p>
+    <w:p>
+      <w:r>
+        <w:t xml:space="preserve">        exit(res</w:t>
+      </w:r>
+      <w:proofErr w:type="gramStart"/>
+      <w:r>
+        <w:t>);</w:t>
+      </w:r>
+      <w:proofErr w:type="gramEnd"/>
+    </w:p>
+    <w:p>
+      <w:r>
+        <w:t xml:space="preserve">    }</w:t>
+      </w:r>
+    </w:p>
+    <w:p/>
+    <w:p>
+      <w:r>
+        <w:t xml:space="preserve">    /* state machine code for manual control mode */</w:t>
+      </w:r>
+    </w:p>
+    <w:p>
+      <w:r>
+        <w:t xml:space="preserve">    if (</w:t>
+      </w:r>
+      <w:proofErr w:type="spellStart"/>
+      <w:r>
+        <w:t>operation_mode</w:t>
+      </w:r>
+      <w:proofErr w:type="spellEnd"/>
+      <w:r>
+        <w:t xml:space="preserve"> == MANUAL_CONTROL)</w:t>
+      </w:r>
+    </w:p>
+    <w:p>
+      <w:r>
+        <w:t xml:space="preserve">    {</w:t>
+      </w:r>
+    </w:p>
+    <w:p>
+      <w:r>
+        <w:t xml:space="preserve">        /* initialization of variables and controller window */</w:t>
+      </w:r>
+    </w:p>
+    <w:p>
+      <w:r>
+        <w:t xml:space="preserve">        int state = HOME, finished = </w:t>
+      </w:r>
+      <w:proofErr w:type="gramStart"/>
+      <w:r>
+        <w:t>FALSE;</w:t>
+      </w:r>
+      <w:proofErr w:type="gramEnd"/>
+    </w:p>
+    <w:p/>
+    <w:p>
+      <w:r>
+        <w:t xml:space="preserve">        char </w:t>
+      </w:r>
+      <w:proofErr w:type="spellStart"/>
+      <w:r>
+        <w:t>NozzleStatus</w:t>
+      </w:r>
+      <w:proofErr w:type="spellEnd"/>
+      <w:r>
+        <w:t xml:space="preserve"> = </w:t>
+      </w:r>
+      <w:proofErr w:type="spellStart"/>
+      <w:r>
+        <w:t>not_</w:t>
+      </w:r>
+      <w:proofErr w:type="gramStart"/>
+      <w:r>
+        <w:t>holdingpart</w:t>
+      </w:r>
+      <w:proofErr w:type="spellEnd"/>
+      <w:r>
+        <w:t>;  /</w:t>
+      </w:r>
+      <w:proofErr w:type="gramEnd"/>
+      <w:r>
+        <w:t>/initiating nozzle status</w:t>
+      </w:r>
+    </w:p>
+    <w:p>
+      <w:r>
+        <w:t xml:space="preserve">        char </w:t>
+      </w:r>
+      <w:proofErr w:type="gramStart"/>
+      <w:r>
+        <w:t>c;</w:t>
+      </w:r>
+      <w:proofErr w:type="gramEnd"/>
+    </w:p>
+    <w:p>
+      <w:r>
+        <w:t xml:space="preserve">        int </w:t>
+      </w:r>
+      <w:proofErr w:type="spellStart"/>
+      <w:r>
+        <w:t>part_counter</w:t>
+      </w:r>
+      <w:proofErr w:type="spellEnd"/>
+      <w:r>
+        <w:t xml:space="preserve"> = </w:t>
+      </w:r>
+      <w:proofErr w:type="gramStart"/>
+      <w:r>
+        <w:t>0;</w:t>
+      </w:r>
+      <w:proofErr w:type="gramEnd"/>
+    </w:p>
+    <w:p>
+      <w:r>
+        <w:t xml:space="preserve">        </w:t>
+      </w:r>
+      <w:proofErr w:type="spellStart"/>
+      <w:proofErr w:type="gramStart"/>
+      <w:r>
+        <w:t>printf</w:t>
+      </w:r>
+      <w:proofErr w:type="spellEnd"/>
+      <w:r>
+        <w:t>(</w:t>
+      </w:r>
+      <w:proofErr w:type="gramEnd"/>
+      <w:r>
+        <w:t xml:space="preserve">"Time: %7.2f  Initial state: %.15s  Operating in manual control mode, there are %d parts to place\n\n", </w:t>
+      </w:r>
+      <w:proofErr w:type="spellStart"/>
+      <w:r>
+        <w:t>getSimulationTime</w:t>
+      </w:r>
+      <w:proofErr w:type="spellEnd"/>
+      <w:r>
+        <w:t xml:space="preserve">(), </w:t>
+      </w:r>
+      <w:proofErr w:type="spellStart"/>
+      <w:r>
+        <w:t>state_name</w:t>
+      </w:r>
+      <w:proofErr w:type="spellEnd"/>
+      <w:r>
+        <w:t xml:space="preserve">[HOME], </w:t>
+      </w:r>
+      <w:proofErr w:type="spellStart"/>
+      <w:r>
+        <w:t>number_of_components_to_place</w:t>
+      </w:r>
+      <w:proofErr w:type="spellEnd"/>
+      <w:r>
+        <w:t>);</w:t>
+      </w:r>
+    </w:p>
+    <w:p>
+      <w:r>
+        <w:t xml:space="preserve">        /* print details of part 0 */</w:t>
+      </w:r>
+    </w:p>
+    <w:p>
+      <w:r>
+        <w:t xml:space="preserve">        </w:t>
+      </w:r>
+      <w:proofErr w:type="spellStart"/>
+      <w:proofErr w:type="gramStart"/>
+      <w:r>
+        <w:t>printf</w:t>
+      </w:r>
+      <w:proofErr w:type="spellEnd"/>
+      <w:r>
+        <w:t>(</w:t>
+      </w:r>
+      <w:proofErr w:type="gramEnd"/>
+      <w:r>
+        <w:t>"Part 0 details:\</w:t>
+      </w:r>
+      <w:proofErr w:type="spellStart"/>
+      <w:r>
+        <w:t>nDesignation</w:t>
+      </w:r>
+      <w:proofErr w:type="spellEnd"/>
+      <w:r>
+        <w:t>: %s\</w:t>
+      </w:r>
+      <w:proofErr w:type="spellStart"/>
+      <w:r>
+        <w:t>nFootprint</w:t>
+      </w:r>
+      <w:proofErr w:type="spellEnd"/>
+      <w:r>
+        <w:t>: %s\</w:t>
+      </w:r>
+      <w:proofErr w:type="spellStart"/>
+      <w:r>
+        <w:t>nValue</w:t>
+      </w:r>
+      <w:proofErr w:type="spellEnd"/>
+      <w:r>
+        <w:t>: %.2f\</w:t>
+      </w:r>
+      <w:proofErr w:type="spellStart"/>
+      <w:r>
+        <w:t>nx</w:t>
+      </w:r>
+      <w:proofErr w:type="spellEnd"/>
+      <w:r>
+        <w:t>: %.2f\</w:t>
+      </w:r>
+      <w:proofErr w:type="spellStart"/>
+      <w:r>
+        <w:t>ny</w:t>
+      </w:r>
+      <w:proofErr w:type="spellEnd"/>
+      <w:r>
+        <w:t>: %.2f\</w:t>
+      </w:r>
+      <w:proofErr w:type="spellStart"/>
+      <w:r>
+        <w:t>ntheta</w:t>
+      </w:r>
+      <w:proofErr w:type="spellEnd"/>
+      <w:r>
+        <w:t>: %.2f\</w:t>
+      </w:r>
+      <w:proofErr w:type="spellStart"/>
+      <w:r>
+        <w:t>nFeeder</w:t>
+      </w:r>
+      <w:proofErr w:type="spellEnd"/>
+      <w:r>
+        <w:t>: %d\n\n",</w:t>
+      </w:r>
+    </w:p>
+    <w:p>
+      <w:r>
+        <w:t xml:space="preserve">               </w:t>
+      </w:r>
+      <w:proofErr w:type="gramStart"/>
+      <w:r>
+        <w:t>pi[</w:t>
+      </w:r>
+      <w:proofErr w:type="gramEnd"/>
+      <w:r>
+        <w:t>0].</w:t>
+      </w:r>
+      <w:proofErr w:type="spellStart"/>
+      <w:r>
+        <w:t>component_designation</w:t>
+      </w:r>
+      <w:proofErr w:type="spellEnd"/>
+      <w:r>
+        <w:t>, pi[0].</w:t>
+      </w:r>
+      <w:proofErr w:type="spellStart"/>
+      <w:r>
+        <w:t>component_footprint</w:t>
+      </w:r>
+      <w:proofErr w:type="spellEnd"/>
+      <w:r>
+        <w:t>, pi[0].</w:t>
+      </w:r>
+      <w:proofErr w:type="spellStart"/>
+      <w:r>
+        <w:t>component_value</w:t>
+      </w:r>
+      <w:proofErr w:type="spellEnd"/>
+      <w:r>
+        <w:t>, pi[0].</w:t>
+      </w:r>
+      <w:proofErr w:type="spellStart"/>
+      <w:r>
+        <w:t>x_target</w:t>
+      </w:r>
+      <w:proofErr w:type="spellEnd"/>
+      <w:r>
+        <w:t>, pi[0].</w:t>
+      </w:r>
+      <w:proofErr w:type="spellStart"/>
+      <w:r>
+        <w:t>y_target</w:t>
+      </w:r>
+      <w:proofErr w:type="spellEnd"/>
+      <w:r>
+        <w:t>, pi[0].</w:t>
+      </w:r>
+      <w:proofErr w:type="spellStart"/>
+      <w:r>
+        <w:t>theta_target</w:t>
+      </w:r>
+      <w:proofErr w:type="spellEnd"/>
+      <w:r>
+        <w:t>, pi[0].feeder);</w:t>
+      </w:r>
+    </w:p>
+    <w:p/>
+    <w:p>
+      <w:r>
+        <w:t xml:space="preserve">        /* loop until user quits */</w:t>
+      </w:r>
+    </w:p>
+    <w:p>
+      <w:r>
+        <w:t xml:space="preserve">        while</w:t>
+      </w:r>
+      <w:proofErr w:type="gramStart"/>
+      <w:r>
+        <w:t>(!</w:t>
+      </w:r>
+      <w:proofErr w:type="spellStart"/>
+      <w:r>
+        <w:t>isPnPSimulationQuitFlagOn</w:t>
+      </w:r>
+      <w:proofErr w:type="spellEnd"/>
+      <w:proofErr w:type="gramEnd"/>
+      <w:r>
+        <w:t>())</w:t>
+      </w:r>
+    </w:p>
+    <w:p>
+      <w:r>
+        <w:t xml:space="preserve">        {</w:t>
+      </w:r>
+    </w:p>
+    <w:p/>
+    <w:p>
+      <w:r>
+        <w:t xml:space="preserve">            c = </w:t>
+      </w:r>
+      <w:proofErr w:type="spellStart"/>
+      <w:proofErr w:type="gramStart"/>
+      <w:r>
+        <w:t>getKey</w:t>
+      </w:r>
+      <w:proofErr w:type="spellEnd"/>
+      <w:r>
+        <w:t>(</w:t>
+      </w:r>
+      <w:proofErr w:type="gramEnd"/>
+      <w:r>
+        <w:t>);  //saves the value of the key pressed by the user</w:t>
+      </w:r>
+    </w:p>
+    <w:p/>
+    <w:p>
+      <w:r>
+        <w:t xml:space="preserve">            switch (state)</w:t>
+      </w:r>
+    </w:p>
+    <w:p>
+      <w:r>
+        <w:lastRenderedPageBreak/>
+        <w:t xml:space="preserve">            {</w:t>
+      </w:r>
+    </w:p>
+    <w:p>
+      <w:r>
+        <w:t xml:space="preserve">                case HOME:</w:t>
+      </w:r>
+    </w:p>
+    <w:p>
+      <w:r>
+        <w:t xml:space="preserve">                    //gantry in home position, waiting for input by user to initiate movement to feeder</w:t>
+      </w:r>
+    </w:p>
+    <w:p>
+      <w:r>
+        <w:t xml:space="preserve">                    if (finished == FALSE &amp;&amp; (c == '0' || c == '1' || c == '2' || c == '3' || c == '4' || c == '5' || c == '6' || c == '7' || c == '8' || c == '9'))</w:t>
+      </w:r>
+    </w:p>
+    <w:p>
+      <w:r>
+        <w:t xml:space="preserve">                    {</w:t>
+      </w:r>
+    </w:p>
+    <w:p>
+      <w:r>
+        <w:t xml:space="preserve">                        /* the expression (c - '0') obtains the integer value of the number key pressed */</w:t>
+      </w:r>
+    </w:p>
+    <w:p>
+      <w:r>
+        <w:t xml:space="preserve">                        </w:t>
+      </w:r>
+      <w:proofErr w:type="spellStart"/>
+      <w:proofErr w:type="gramStart"/>
+      <w:r>
+        <w:t>setTargetPos</w:t>
+      </w:r>
+      <w:proofErr w:type="spellEnd"/>
+      <w:r>
+        <w:t>(</w:t>
+      </w:r>
+      <w:proofErr w:type="gramEnd"/>
+      <w:r>
+        <w:t>TAPE_FEEDER_X[c - '0'], TAPE_FEEDER_Y[c - '0']);</w:t>
+      </w:r>
+    </w:p>
+    <w:p>
+      <w:r>
+        <w:t xml:space="preserve">                        state = MOVE_TO_</w:t>
+      </w:r>
+      <w:proofErr w:type="gramStart"/>
+      <w:r>
+        <w:t>FEEDER;</w:t>
+      </w:r>
+      <w:proofErr w:type="gramEnd"/>
+    </w:p>
+    <w:p>
+      <w:r>
+        <w:t xml:space="preserve">                        </w:t>
+      </w:r>
+      <w:proofErr w:type="spellStart"/>
+      <w:proofErr w:type="gramStart"/>
+      <w:r>
+        <w:t>printf</w:t>
+      </w:r>
+      <w:proofErr w:type="spellEnd"/>
+      <w:r>
+        <w:t>(</w:t>
+      </w:r>
+      <w:proofErr w:type="gramEnd"/>
+      <w:r>
+        <w:t xml:space="preserve">"Time: %7.2f  New state: %.20s  Issued instruction to move to tape feeder %c\n", </w:t>
+      </w:r>
+      <w:proofErr w:type="spellStart"/>
+      <w:r>
+        <w:t>getSimulationTime</w:t>
+      </w:r>
+      <w:proofErr w:type="spellEnd"/>
+      <w:r>
+        <w:t xml:space="preserve">(), </w:t>
+      </w:r>
+      <w:proofErr w:type="spellStart"/>
+      <w:r>
+        <w:t>state_name</w:t>
+      </w:r>
+      <w:proofErr w:type="spellEnd"/>
+      <w:r>
+        <w:t>[state], c);</w:t>
+      </w:r>
+    </w:p>
+    <w:p>
+      <w:r>
+        <w:t xml:space="preserve">                    }</w:t>
+      </w:r>
+    </w:p>
+    <w:p>
+      <w:r>
+        <w:t xml:space="preserve">                    </w:t>
+      </w:r>
+      <w:proofErr w:type="gramStart"/>
+      <w:r>
+        <w:t>break;</w:t>
+      </w:r>
+      <w:proofErr w:type="gramEnd"/>
+    </w:p>
+    <w:p/>
+    <w:p>
+      <w:r>
+        <w:t xml:space="preserve">                case MOVE_TO_FEEDER:</w:t>
+      </w:r>
+    </w:p>
+    <w:p>
+      <w:r>
+        <w:t xml:space="preserve">                    //waiting for the simulator to complete movement of the gantry</w:t>
+      </w:r>
+    </w:p>
+    <w:p>
+      <w:r>
+        <w:t xml:space="preserve">                    if (</w:t>
+      </w:r>
+      <w:proofErr w:type="spellStart"/>
+      <w:proofErr w:type="gramStart"/>
+      <w:r>
+        <w:t>isSimulatorReadyForNextInstruction</w:t>
+      </w:r>
+      <w:proofErr w:type="spellEnd"/>
+      <w:r>
+        <w:t>(</w:t>
+      </w:r>
+      <w:proofErr w:type="gramEnd"/>
+      <w:r>
+        <w:t>))</w:t>
+      </w:r>
+    </w:p>
+    <w:p>
+      <w:r>
+        <w:t xml:space="preserve">                    {</w:t>
+      </w:r>
+    </w:p>
+    <w:p>
+      <w:r>
+        <w:t xml:space="preserve">                        state = WAIT_</w:t>
+      </w:r>
+      <w:proofErr w:type="gramStart"/>
+      <w:r>
+        <w:t>1;</w:t>
+      </w:r>
+      <w:proofErr w:type="gramEnd"/>
+    </w:p>
+    <w:p>
+      <w:r>
+        <w:t xml:space="preserve">                        </w:t>
+      </w:r>
+      <w:proofErr w:type="spellStart"/>
+      <w:proofErr w:type="gramStart"/>
+      <w:r>
+        <w:t>printf</w:t>
+      </w:r>
+      <w:proofErr w:type="spellEnd"/>
+      <w:r>
+        <w:t>(</w:t>
+      </w:r>
+      <w:proofErr w:type="gramEnd"/>
+      <w:r>
+        <w:t xml:space="preserve">"Time: %7.2f  New state: %.20s  Arrived at feeder, waiting for next instruction\n", </w:t>
+      </w:r>
+      <w:proofErr w:type="spellStart"/>
+      <w:r>
+        <w:t>getSimulationTime</w:t>
+      </w:r>
+      <w:proofErr w:type="spellEnd"/>
+      <w:r>
+        <w:t xml:space="preserve">(), </w:t>
+      </w:r>
+      <w:proofErr w:type="spellStart"/>
+      <w:r>
+        <w:t>state_name</w:t>
+      </w:r>
+      <w:proofErr w:type="spellEnd"/>
+      <w:r>
+        <w:t>[state]);</w:t>
+      </w:r>
+    </w:p>
+    <w:p>
+      <w:r>
+        <w:t xml:space="preserve">                    }</w:t>
+      </w:r>
+    </w:p>
+    <w:p>
+      <w:r>
+        <w:t xml:space="preserve">                    </w:t>
+      </w:r>
+      <w:proofErr w:type="gramStart"/>
+      <w:r>
+        <w:t>break;</w:t>
+      </w:r>
+      <w:proofErr w:type="gramEnd"/>
+    </w:p>
+    <w:p/>
+    <w:p>
+      <w:r>
+        <w:t xml:space="preserve">                case WAIT_1:    //waiting for next key </w:t>
+      </w:r>
+      <w:proofErr w:type="gramStart"/>
+      <w:r>
+        <w:t>press</w:t>
+      </w:r>
+      <w:proofErr w:type="gramEnd"/>
+    </w:p>
+    <w:p>
+      <w:r>
+        <w:t xml:space="preserve">                    //'p' for pickup</w:t>
+      </w:r>
+    </w:p>
+    <w:p>
+      <w:r>
+        <w:t xml:space="preserve">                    </w:t>
+      </w:r>
+      <w:proofErr w:type="gramStart"/>
+      <w:r>
+        <w:t>if(</w:t>
+      </w:r>
+      <w:proofErr w:type="gramEnd"/>
+      <w:r>
+        <w:t>(c == 'p') &amp;&amp; (</w:t>
+      </w:r>
+      <w:proofErr w:type="spellStart"/>
+      <w:r>
+        <w:t>NozzleStatus</w:t>
+      </w:r>
+      <w:proofErr w:type="spellEnd"/>
+      <w:r>
+        <w:t xml:space="preserve"> == </w:t>
+      </w:r>
+      <w:proofErr w:type="spellStart"/>
+      <w:r>
+        <w:t>not_holdingpart</w:t>
+      </w:r>
+      <w:proofErr w:type="spellEnd"/>
+      <w:r>
+        <w:t>))  //the nozzle needs to be empty before initiating pickup</w:t>
+      </w:r>
+    </w:p>
+    <w:p>
+      <w:r>
+        <w:t xml:space="preserve">                    {</w:t>
+      </w:r>
+    </w:p>
+    <w:p>
+      <w:r>
+        <w:t xml:space="preserve">                        </w:t>
+      </w:r>
+      <w:proofErr w:type="spellStart"/>
+      <w:proofErr w:type="gramStart"/>
+      <w:r>
+        <w:t>lowerNozzle</w:t>
+      </w:r>
+      <w:proofErr w:type="spellEnd"/>
+      <w:r>
+        <w:t>(</w:t>
+      </w:r>
+      <w:proofErr w:type="gramEnd"/>
+      <w:r>
+        <w:t>CENTRE_NOZZLE);</w:t>
+      </w:r>
+    </w:p>
+    <w:p>
+      <w:r>
+        <w:lastRenderedPageBreak/>
+        <w:t xml:space="preserve">                        state = LOWER_CNTR_</w:t>
+      </w:r>
+      <w:proofErr w:type="gramStart"/>
+      <w:r>
+        <w:t>NOZZLE;</w:t>
+      </w:r>
+      <w:proofErr w:type="gramEnd"/>
+    </w:p>
+    <w:p>
+      <w:r>
+        <w:t xml:space="preserve">                        </w:t>
+      </w:r>
+      <w:proofErr w:type="spellStart"/>
+      <w:proofErr w:type="gramStart"/>
+      <w:r>
+        <w:t>printf</w:t>
+      </w:r>
+      <w:proofErr w:type="spellEnd"/>
+      <w:r>
+        <w:t>(</w:t>
+      </w:r>
+      <w:proofErr w:type="gramEnd"/>
+      <w:r>
+        <w:t xml:space="preserve">"Time: %7.2f  New state: %.20s Issued instruction to pick up part\n", </w:t>
+      </w:r>
+      <w:proofErr w:type="spellStart"/>
+      <w:r>
+        <w:t>getSimulationTime</w:t>
+      </w:r>
+      <w:proofErr w:type="spellEnd"/>
+      <w:r>
+        <w:t xml:space="preserve">(), </w:t>
+      </w:r>
+      <w:proofErr w:type="spellStart"/>
+      <w:r>
+        <w:t>state_name</w:t>
+      </w:r>
+      <w:proofErr w:type="spellEnd"/>
+      <w:r>
+        <w:t>[state]);</w:t>
+      </w:r>
+    </w:p>
+    <w:p>
+      <w:r>
+        <w:t xml:space="preserve">                    }</w:t>
+      </w:r>
+    </w:p>
+    <w:p/>
+    <w:p>
+      <w:r>
+        <w:t xml:space="preserve">                    //'c' for camera</w:t>
+      </w:r>
+    </w:p>
+    <w:p>
+      <w:r>
+        <w:t xml:space="preserve">                    </w:t>
+      </w:r>
+      <w:proofErr w:type="gramStart"/>
+      <w:r>
+        <w:t>if(</w:t>
+      </w:r>
+      <w:proofErr w:type="gramEnd"/>
+      <w:r>
+        <w:t>(c == 'c') &amp;&amp; (</w:t>
+      </w:r>
+      <w:proofErr w:type="spellStart"/>
+      <w:r>
+        <w:t>NozzleStatus</w:t>
+      </w:r>
+      <w:proofErr w:type="spellEnd"/>
+      <w:r>
+        <w:t xml:space="preserve"> == </w:t>
+      </w:r>
+      <w:proofErr w:type="spellStart"/>
+      <w:r>
+        <w:t>holdingpart</w:t>
+      </w:r>
+      <w:proofErr w:type="spellEnd"/>
+      <w:r>
+        <w:t>))</w:t>
+      </w:r>
+    </w:p>
+    <w:p>
+      <w:r>
+        <w:t xml:space="preserve">                    {</w:t>
+      </w:r>
+    </w:p>
+    <w:p>
+      <w:r>
+        <w:t xml:space="preserve">                        </w:t>
+      </w:r>
+      <w:proofErr w:type="spellStart"/>
+      <w:proofErr w:type="gramStart"/>
+      <w:r>
+        <w:t>setTargetPos</w:t>
+      </w:r>
+      <w:proofErr w:type="spellEnd"/>
+      <w:r>
+        <w:t>(</w:t>
+      </w:r>
+      <w:proofErr w:type="gramEnd"/>
+      <w:r>
+        <w:t>LOOKUP_CAMERA_X,LOOKUP_CAMERA_Y);  //the gantry will move to the position above the camera</w:t>
+      </w:r>
+    </w:p>
+    <w:p>
+      <w:r>
+        <w:t xml:space="preserve">                        state = MOVE_TO_</w:t>
+      </w:r>
+      <w:proofErr w:type="gramStart"/>
+      <w:r>
+        <w:t xml:space="preserve">CAMERA;   </w:t>
+      </w:r>
+      <w:proofErr w:type="gramEnd"/>
+      <w:r>
+        <w:t xml:space="preserve">   //after the nozzle picked up a part, send the gantry to the lookup camera</w:t>
+      </w:r>
+    </w:p>
+    <w:p>
+      <w:r>
+        <w:t xml:space="preserve">                        </w:t>
+      </w:r>
+      <w:proofErr w:type="spellStart"/>
+      <w:proofErr w:type="gramStart"/>
+      <w:r>
+        <w:t>printf</w:t>
+      </w:r>
+      <w:proofErr w:type="spellEnd"/>
+      <w:r>
+        <w:t>(</w:t>
+      </w:r>
+      <w:proofErr w:type="gramEnd"/>
+      <w:r>
+        <w:t xml:space="preserve">"Time: %7.2f  New state: %.20s Issued instruction to move to look-up camera\n", </w:t>
+      </w:r>
+      <w:proofErr w:type="spellStart"/>
+      <w:r>
+        <w:t>getSimulationTime</w:t>
+      </w:r>
+      <w:proofErr w:type="spellEnd"/>
+      <w:r>
+        <w:t xml:space="preserve">(), </w:t>
+      </w:r>
+      <w:proofErr w:type="spellStart"/>
+      <w:r>
+        <w:t>state_name</w:t>
+      </w:r>
+      <w:proofErr w:type="spellEnd"/>
+      <w:r>
+        <w:t>[state]);</w:t>
+      </w:r>
+    </w:p>
+    <w:p>
+      <w:r>
+        <w:t xml:space="preserve">                    }</w:t>
+      </w:r>
+    </w:p>
+    <w:p>
+      <w:r>
+        <w:t xml:space="preserve">                    </w:t>
+      </w:r>
+      <w:proofErr w:type="gramStart"/>
+      <w:r>
+        <w:t>break;</w:t>
+      </w:r>
+      <w:proofErr w:type="gramEnd"/>
+    </w:p>
+    <w:p/>
+    <w:p>
+      <w:r>
+        <w:t xml:space="preserve">                case LOWER_CNTR_NOZZLE:</w:t>
+      </w:r>
+    </w:p>
+    <w:p>
+      <w:r>
+        <w:t xml:space="preserve">                    if (</w:t>
+      </w:r>
+      <w:proofErr w:type="spellStart"/>
+      <w:proofErr w:type="gramStart"/>
+      <w:r>
+        <w:t>isSimulatorReadyForNextInstruction</w:t>
+      </w:r>
+      <w:proofErr w:type="spellEnd"/>
+      <w:r>
+        <w:t>(</w:t>
+      </w:r>
+      <w:proofErr w:type="gramEnd"/>
+      <w:r>
+        <w:t>))</w:t>
+      </w:r>
+    </w:p>
+    <w:p>
+      <w:r>
+        <w:t xml:space="preserve">                    {</w:t>
+      </w:r>
+    </w:p>
+    <w:p>
+      <w:r>
+        <w:t xml:space="preserve">                        </w:t>
+      </w:r>
+      <w:proofErr w:type="spellStart"/>
+      <w:proofErr w:type="gramStart"/>
+      <w:r>
+        <w:t>applyVacuum</w:t>
+      </w:r>
+      <w:proofErr w:type="spellEnd"/>
+      <w:r>
+        <w:t>(</w:t>
+      </w:r>
+      <w:proofErr w:type="gramEnd"/>
+      <w:r>
+        <w:t>CENTRE_NOZZLE);</w:t>
+      </w:r>
+    </w:p>
+    <w:p>
+      <w:r>
+        <w:t xml:space="preserve">                        state = VAC_CNTR_</w:t>
+      </w:r>
+      <w:proofErr w:type="gramStart"/>
+      <w:r>
+        <w:t>NOZZLE;</w:t>
+      </w:r>
+      <w:proofErr w:type="gramEnd"/>
+    </w:p>
+    <w:p>
+      <w:r>
+        <w:t xml:space="preserve">                        </w:t>
+      </w:r>
+      <w:proofErr w:type="spellStart"/>
+      <w:proofErr w:type="gramStart"/>
+      <w:r>
+        <w:t>printf</w:t>
+      </w:r>
+      <w:proofErr w:type="spellEnd"/>
+      <w:r>
+        <w:t>(</w:t>
+      </w:r>
+      <w:proofErr w:type="gramEnd"/>
+      <w:r>
+        <w:t xml:space="preserve">"Time: %7.2f  New state: %.20s Applying vacuum\n", </w:t>
+      </w:r>
+      <w:proofErr w:type="spellStart"/>
+      <w:r>
+        <w:t>getSimulationTime</w:t>
+      </w:r>
+      <w:proofErr w:type="spellEnd"/>
+      <w:r>
+        <w:t xml:space="preserve">(), </w:t>
+      </w:r>
+      <w:proofErr w:type="spellStart"/>
+      <w:r>
+        <w:t>state_name</w:t>
+      </w:r>
+      <w:proofErr w:type="spellEnd"/>
+      <w:r>
+        <w:t>[state]);</w:t>
+      </w:r>
+    </w:p>
+    <w:p>
+      <w:r>
+        <w:t xml:space="preserve">                    }</w:t>
+      </w:r>
+    </w:p>
+    <w:p>
+      <w:r>
+        <w:t xml:space="preserve">                    </w:t>
+      </w:r>
+      <w:proofErr w:type="gramStart"/>
+      <w:r>
+        <w:t>break;</w:t>
+      </w:r>
+      <w:proofErr w:type="gramEnd"/>
+    </w:p>
+    <w:p/>
+    <w:p>
+      <w:r>
+        <w:t xml:space="preserve">                case VAC_CNTR_NOZZLE:</w:t>
+      </w:r>
+    </w:p>
+    <w:p>
+      <w:r>
+        <w:t xml:space="preserve">                     if (</w:t>
+      </w:r>
+      <w:proofErr w:type="spellStart"/>
+      <w:proofErr w:type="gramStart"/>
+      <w:r>
+        <w:t>isSimulatorReadyForNextInstruction</w:t>
+      </w:r>
+      <w:proofErr w:type="spellEnd"/>
+      <w:r>
+        <w:t>(</w:t>
+      </w:r>
+      <w:proofErr w:type="gramEnd"/>
+      <w:r>
+        <w:t>))</w:t>
+      </w:r>
+    </w:p>
+    <w:p>
+      <w:r>
+        <w:t xml:space="preserve">                    {</w:t>
+      </w:r>
+    </w:p>
+    <w:p>
+      <w:r>
+        <w:lastRenderedPageBreak/>
+        <w:t xml:space="preserve">                        </w:t>
+      </w:r>
+      <w:proofErr w:type="spellStart"/>
+      <w:proofErr w:type="gramStart"/>
+      <w:r>
+        <w:t>raiseNozzle</w:t>
+      </w:r>
+      <w:proofErr w:type="spellEnd"/>
+      <w:r>
+        <w:t>(</w:t>
+      </w:r>
+      <w:proofErr w:type="gramEnd"/>
+      <w:r>
+        <w:t>CENTRE_NOZZLE);</w:t>
+      </w:r>
+    </w:p>
+    <w:p>
+      <w:r>
+        <w:t xml:space="preserve">                        state = RAISE_CNTR_</w:t>
+      </w:r>
+      <w:proofErr w:type="gramStart"/>
+      <w:r>
+        <w:t>NOZZLE;</w:t>
+      </w:r>
+      <w:proofErr w:type="gramEnd"/>
+    </w:p>
+    <w:p>
+      <w:r>
+        <w:t xml:space="preserve">                        </w:t>
+      </w:r>
+      <w:proofErr w:type="spellStart"/>
+      <w:proofErr w:type="gramStart"/>
+      <w:r>
+        <w:t>printf</w:t>
+      </w:r>
+      <w:proofErr w:type="spellEnd"/>
+      <w:r>
+        <w:t>(</w:t>
+      </w:r>
+      <w:proofErr w:type="gramEnd"/>
+      <w:r>
+        <w:t xml:space="preserve">"Time: %7.2f  New state: %.20s Raising nozzle.\n", </w:t>
+      </w:r>
+      <w:proofErr w:type="spellStart"/>
+      <w:r>
+        <w:t>getSimulationTime</w:t>
+      </w:r>
+      <w:proofErr w:type="spellEnd"/>
+      <w:r>
+        <w:t xml:space="preserve">(), </w:t>
+      </w:r>
+      <w:proofErr w:type="spellStart"/>
+      <w:r>
+        <w:t>state_name</w:t>
+      </w:r>
+      <w:proofErr w:type="spellEnd"/>
+      <w:r>
+        <w:t>[state]);</w:t>
+      </w:r>
+    </w:p>
+    <w:p>
+      <w:r>
+        <w:t xml:space="preserve">                    }</w:t>
+      </w:r>
+    </w:p>
+    <w:p>
+      <w:r>
+        <w:t xml:space="preserve">                    </w:t>
+      </w:r>
+      <w:proofErr w:type="gramStart"/>
+      <w:r>
+        <w:t>break;</w:t>
+      </w:r>
+      <w:proofErr w:type="gramEnd"/>
+    </w:p>
+    <w:p/>
+    <w:p>
+      <w:r>
+        <w:t xml:space="preserve">                case RAISE_CNTR_NOZZLE:</w:t>
+      </w:r>
+    </w:p>
+    <w:p>
+      <w:r>
+        <w:t xml:space="preserve">                    if (</w:t>
+      </w:r>
+      <w:proofErr w:type="spellStart"/>
+      <w:proofErr w:type="gramStart"/>
+      <w:r>
+        <w:t>isSimulatorReadyForNextInstruction</w:t>
+      </w:r>
+      <w:proofErr w:type="spellEnd"/>
+      <w:r>
+        <w:t>(</w:t>
+      </w:r>
+      <w:proofErr w:type="gramEnd"/>
+      <w:r>
+        <w:t>))</w:t>
+      </w:r>
+    </w:p>
+    <w:p>
+      <w:r>
+        <w:t xml:space="preserve">                    {</w:t>
+      </w:r>
+    </w:p>
+    <w:p>
+      <w:r>
+        <w:t xml:space="preserve">                        state = WAIT_</w:t>
+      </w:r>
+      <w:proofErr w:type="gramStart"/>
+      <w:r>
+        <w:t>1;</w:t>
+      </w:r>
+      <w:proofErr w:type="gramEnd"/>
+    </w:p>
+    <w:p>
+      <w:r>
+        <w:t xml:space="preserve">                        </w:t>
+      </w:r>
+      <w:proofErr w:type="spellStart"/>
+      <w:r>
+        <w:t>NozzleStatus</w:t>
+      </w:r>
+      <w:proofErr w:type="spellEnd"/>
+      <w:r>
+        <w:t xml:space="preserve"> = </w:t>
+      </w:r>
+      <w:proofErr w:type="spellStart"/>
+      <w:proofErr w:type="gramStart"/>
+      <w:r>
+        <w:t>holdingpart</w:t>
+      </w:r>
+      <w:proofErr w:type="spellEnd"/>
+      <w:r>
+        <w:t>;</w:t>
+      </w:r>
+      <w:proofErr w:type="gramEnd"/>
+    </w:p>
+    <w:p>
+      <w:r>
+        <w:t xml:space="preserve">                        </w:t>
+      </w:r>
+      <w:proofErr w:type="spellStart"/>
+      <w:proofErr w:type="gramStart"/>
+      <w:r>
+        <w:t>printf</w:t>
+      </w:r>
+      <w:proofErr w:type="spellEnd"/>
+      <w:r>
+        <w:t>(</w:t>
+      </w:r>
+      <w:proofErr w:type="gramEnd"/>
+      <w:r>
+        <w:t xml:space="preserve">"Time: %7.2f  New state: %.20s Part acquired. Ready for next instruction\n", </w:t>
+      </w:r>
+      <w:proofErr w:type="spellStart"/>
+      <w:proofErr w:type="gramStart"/>
+      <w:r>
+        <w:t>getSimulationTime</w:t>
+      </w:r>
+      <w:proofErr w:type="spellEnd"/>
+      <w:r>
+        <w:t>(</w:t>
+      </w:r>
+      <w:proofErr w:type="gramEnd"/>
+      <w:r>
+        <w:t xml:space="preserve">), </w:t>
+      </w:r>
+      <w:proofErr w:type="spellStart"/>
+      <w:r>
+        <w:t>state_name</w:t>
+      </w:r>
+      <w:proofErr w:type="spellEnd"/>
+      <w:r>
+        <w:t>[state]);</w:t>
+      </w:r>
+    </w:p>
+    <w:p>
+      <w:r>
+        <w:t xml:space="preserve">                    }</w:t>
+      </w:r>
+    </w:p>
+    <w:p>
+      <w:r>
+        <w:t xml:space="preserve">                    </w:t>
+      </w:r>
+      <w:proofErr w:type="gramStart"/>
+      <w:r>
+        <w:t>break;</w:t>
+      </w:r>
+      <w:proofErr w:type="gramEnd"/>
+    </w:p>
+    <w:p/>
+    <w:p>
+      <w:r>
+        <w:t xml:space="preserve">                case MOVE_TO_CAMERA:</w:t>
+      </w:r>
+    </w:p>
+    <w:p>
+      <w:r>
+        <w:t xml:space="preserve">                    if (</w:t>
+      </w:r>
+      <w:proofErr w:type="spellStart"/>
+      <w:proofErr w:type="gramStart"/>
+      <w:r>
+        <w:t>isSimulatorReadyForNextInstruction</w:t>
+      </w:r>
+      <w:proofErr w:type="spellEnd"/>
+      <w:r>
+        <w:t>(</w:t>
+      </w:r>
+      <w:proofErr w:type="gramEnd"/>
+      <w:r>
+        <w:t>))</w:t>
+      </w:r>
+    </w:p>
+    <w:p>
+      <w:r>
+        <w:t xml:space="preserve">                    {</w:t>
+      </w:r>
+    </w:p>
+    <w:p>
+      <w:r>
+        <w:t xml:space="preserve">                        </w:t>
+      </w:r>
+      <w:proofErr w:type="spellStart"/>
+      <w:proofErr w:type="gramStart"/>
+      <w:r>
+        <w:t>takePhoto</w:t>
+      </w:r>
+      <w:proofErr w:type="spellEnd"/>
+      <w:r>
+        <w:t>(</w:t>
+      </w:r>
+      <w:proofErr w:type="gramEnd"/>
+      <w:r>
+        <w:t>PHOTO_LOOKUP);</w:t>
+      </w:r>
+    </w:p>
+    <w:p>
+      <w:r>
+        <w:t xml:space="preserve">                        state = LOOK_UP_</w:t>
+      </w:r>
+      <w:proofErr w:type="gramStart"/>
+      <w:r>
+        <w:t>PHOTO;</w:t>
+      </w:r>
+      <w:proofErr w:type="gramEnd"/>
+    </w:p>
+    <w:p>
+      <w:r>
+        <w:t xml:space="preserve">                        </w:t>
+      </w:r>
+      <w:proofErr w:type="spellStart"/>
+      <w:proofErr w:type="gramStart"/>
+      <w:r>
+        <w:t>printf</w:t>
+      </w:r>
+      <w:proofErr w:type="spellEnd"/>
+      <w:r>
+        <w:t>(</w:t>
+      </w:r>
+      <w:proofErr w:type="gramEnd"/>
+      <w:r>
+        <w:t xml:space="preserve">"Time: %7.2f  New state: %.20s Taking look-up photo of part\n", </w:t>
+      </w:r>
+      <w:proofErr w:type="spellStart"/>
+      <w:r>
+        <w:t>getSimulationTime</w:t>
+      </w:r>
+      <w:proofErr w:type="spellEnd"/>
+      <w:r>
+        <w:t xml:space="preserve">(), </w:t>
+      </w:r>
+      <w:proofErr w:type="spellStart"/>
+      <w:r>
+        <w:t>state_name</w:t>
+      </w:r>
+      <w:proofErr w:type="spellEnd"/>
+      <w:r>
+        <w:t>[state]);</w:t>
+      </w:r>
+    </w:p>
+    <w:p>
+      <w:r>
+        <w:t xml:space="preserve">                    }</w:t>
+      </w:r>
+    </w:p>
+    <w:p>
+      <w:r>
+        <w:t xml:space="preserve">                    </w:t>
+      </w:r>
+      <w:proofErr w:type="gramStart"/>
+      <w:r>
+        <w:t>break;</w:t>
+      </w:r>
+      <w:proofErr w:type="gramEnd"/>
+    </w:p>
+    <w:p/>
+    <w:p>
+      <w:r>
+        <w:t xml:space="preserve">                case LOOK_UP_PHOTO:</w:t>
+      </w:r>
+    </w:p>
+    <w:p>
+      <w:r>
+        <w:t xml:space="preserve">                    if (</w:t>
+      </w:r>
+      <w:proofErr w:type="spellStart"/>
+      <w:proofErr w:type="gramStart"/>
+      <w:r>
+        <w:t>isSimulatorReadyForNextInstruction</w:t>
+      </w:r>
+      <w:proofErr w:type="spellEnd"/>
+      <w:r>
+        <w:t>(</w:t>
+      </w:r>
+      <w:proofErr w:type="gramEnd"/>
+      <w:r>
+        <w:t>))</w:t>
+      </w:r>
+    </w:p>
+    <w:p>
+      <w:r>
+        <w:t xml:space="preserve">                    {</w:t>
+      </w:r>
+    </w:p>
+    <w:p>
+      <w:r>
+        <w:lastRenderedPageBreak/>
+        <w:t xml:space="preserve">                        </w:t>
+      </w:r>
+      <w:proofErr w:type="spellStart"/>
+      <w:r>
+        <w:t>setTargetPos</w:t>
+      </w:r>
+      <w:proofErr w:type="spellEnd"/>
+      <w:r>
+        <w:t>(pi[</w:t>
+      </w:r>
+      <w:proofErr w:type="spellStart"/>
+      <w:r>
+        <w:t>part_counter</w:t>
+      </w:r>
+      <w:proofErr w:type="spellEnd"/>
+      <w:r>
+        <w:t>].</w:t>
+      </w:r>
+      <w:proofErr w:type="spellStart"/>
+      <w:r>
+        <w:t>x_target</w:t>
+      </w:r>
+      <w:proofErr w:type="spellEnd"/>
+      <w:r>
+        <w:t>, pi[</w:t>
+      </w:r>
+      <w:proofErr w:type="spellStart"/>
+      <w:r>
+        <w:t>part_counter</w:t>
+      </w:r>
+      <w:proofErr w:type="spellEnd"/>
+      <w:proofErr w:type="gramStart"/>
+      <w:r>
+        <w:t>].</w:t>
+      </w:r>
+      <w:proofErr w:type="spellStart"/>
+      <w:r>
+        <w:t>y</w:t>
+      </w:r>
+      <w:proofErr w:type="gramEnd"/>
+      <w:r>
+        <w:t>_target</w:t>
+      </w:r>
+      <w:proofErr w:type="spellEnd"/>
+      <w:r>
+        <w:t>);</w:t>
+      </w:r>
+    </w:p>
+    <w:p>
+      <w:r>
+        <w:t xml:space="preserve">                        state = MOVE_TO_</w:t>
+      </w:r>
+      <w:proofErr w:type="gramStart"/>
+      <w:r>
+        <w:t>PCB;</w:t>
+      </w:r>
+      <w:proofErr w:type="gramEnd"/>
+    </w:p>
+    <w:p>
+      <w:r>
+        <w:t xml:space="preserve">                        </w:t>
+      </w:r>
+      <w:proofErr w:type="spellStart"/>
+      <w:proofErr w:type="gramStart"/>
+      <w:r>
+        <w:t>printf</w:t>
+      </w:r>
+      <w:proofErr w:type="spellEnd"/>
+      <w:r>
+        <w:t>(</w:t>
+      </w:r>
+      <w:proofErr w:type="gramEnd"/>
+      <w:r>
+        <w:t xml:space="preserve">"Time: %7.2f  New state: %.20s Look-up photo taken of acquired part. Moving to PCB\n", </w:t>
+      </w:r>
+      <w:proofErr w:type="spellStart"/>
+      <w:proofErr w:type="gramStart"/>
+      <w:r>
+        <w:t>getSimulationTime</w:t>
+      </w:r>
+      <w:proofErr w:type="spellEnd"/>
+      <w:r>
+        <w:t>(</w:t>
+      </w:r>
+      <w:proofErr w:type="gramEnd"/>
+      <w:r>
+        <w:t xml:space="preserve">), </w:t>
+      </w:r>
+      <w:proofErr w:type="spellStart"/>
+      <w:r>
+        <w:t>state_name</w:t>
+      </w:r>
+      <w:proofErr w:type="spellEnd"/>
+      <w:r>
+        <w:t>[state]);</w:t>
+      </w:r>
+    </w:p>
+    <w:p>
+      <w:r>
+        <w:t xml:space="preserve">                    }</w:t>
+      </w:r>
+    </w:p>
+    <w:p>
+      <w:r>
+        <w:t xml:space="preserve">                    </w:t>
+      </w:r>
+      <w:proofErr w:type="gramStart"/>
+      <w:r>
+        <w:t>break;</w:t>
+      </w:r>
+      <w:proofErr w:type="gramEnd"/>
+    </w:p>
+    <w:p/>
+    <w:p>
+      <w:r>
+        <w:t xml:space="preserve">                case MOVE_TO_PCB:</w:t>
+      </w:r>
+    </w:p>
+    <w:p>
+      <w:r>
+        <w:t xml:space="preserve">                    if (</w:t>
+      </w:r>
+      <w:proofErr w:type="spellStart"/>
+      <w:proofErr w:type="gramStart"/>
+      <w:r>
+        <w:t>isSimulatorReadyForNextInstruction</w:t>
+      </w:r>
+      <w:proofErr w:type="spellEnd"/>
+      <w:r>
+        <w:t>(</w:t>
+      </w:r>
+      <w:proofErr w:type="gramEnd"/>
+      <w:r>
+        <w:t>))</w:t>
+      </w:r>
+    </w:p>
+    <w:p>
+      <w:r>
+        <w:t xml:space="preserve">                    {</w:t>
+      </w:r>
+    </w:p>
+    <w:p>
+      <w:r>
+        <w:t xml:space="preserve">                        </w:t>
+      </w:r>
+      <w:proofErr w:type="spellStart"/>
+      <w:proofErr w:type="gramStart"/>
+      <w:r>
+        <w:t>takePhoto</w:t>
+      </w:r>
+      <w:proofErr w:type="spellEnd"/>
+      <w:r>
+        <w:t>(</w:t>
+      </w:r>
+      <w:proofErr w:type="gramEnd"/>
+      <w:r>
+        <w:t>PHOTO_LOOKDOWN);</w:t>
+      </w:r>
+    </w:p>
+    <w:p>
+      <w:r>
+        <w:t xml:space="preserve">                        state = CHECK_</w:t>
+      </w:r>
+      <w:proofErr w:type="gramStart"/>
+      <w:r>
+        <w:t>ERROR;</w:t>
+      </w:r>
+      <w:proofErr w:type="gramEnd"/>
+    </w:p>
+    <w:p>
+      <w:r>
+        <w:t xml:space="preserve">                        </w:t>
+      </w:r>
+      <w:proofErr w:type="spellStart"/>
+      <w:proofErr w:type="gramStart"/>
+      <w:r>
+        <w:t>printf</w:t>
+      </w:r>
+      <w:proofErr w:type="spellEnd"/>
+      <w:r>
+        <w:t>(</w:t>
+      </w:r>
+      <w:proofErr w:type="gramEnd"/>
+      <w:r>
+        <w:t xml:space="preserve">"Time: %7.2f  New state: %.20s Look-down photo taken of acquire part. Calculating misalignment errors\n", </w:t>
+      </w:r>
+      <w:proofErr w:type="spellStart"/>
+      <w:proofErr w:type="gramStart"/>
+      <w:r>
+        <w:t>getSimulationTime</w:t>
+      </w:r>
+      <w:proofErr w:type="spellEnd"/>
+      <w:r>
+        <w:t>(</w:t>
+      </w:r>
+      <w:proofErr w:type="gramEnd"/>
+      <w:r>
+        <w:t xml:space="preserve">), </w:t>
+      </w:r>
+      <w:proofErr w:type="spellStart"/>
+      <w:r>
+        <w:t>state_name</w:t>
+      </w:r>
+      <w:proofErr w:type="spellEnd"/>
+      <w:r>
+        <w:t>[state]);</w:t>
+      </w:r>
+    </w:p>
+    <w:p>
+      <w:r>
+        <w:t xml:space="preserve">                    }</w:t>
+      </w:r>
+    </w:p>
+    <w:p>
+      <w:r>
+        <w:t xml:space="preserve">                    </w:t>
+      </w:r>
+      <w:proofErr w:type="gramStart"/>
+      <w:r>
+        <w:t>break;</w:t>
+      </w:r>
+      <w:proofErr w:type="gramEnd"/>
+    </w:p>
+    <w:p/>
+    <w:p>
+      <w:r>
+        <w:t xml:space="preserve">                case CHECK_ERROR:</w:t>
+      </w:r>
+    </w:p>
+    <w:p>
+      <w:r>
+        <w:t xml:space="preserve">                    if (</w:t>
+      </w:r>
+      <w:proofErr w:type="spellStart"/>
+      <w:proofErr w:type="gramStart"/>
+      <w:r>
+        <w:t>isSimulatorReadyForNextInstruction</w:t>
+      </w:r>
+      <w:proofErr w:type="spellEnd"/>
+      <w:r>
+        <w:t>(</w:t>
+      </w:r>
+      <w:proofErr w:type="gramEnd"/>
+      <w:r>
+        <w:t>))</w:t>
+      </w:r>
+    </w:p>
+    <w:p>
+      <w:r>
+        <w:t xml:space="preserve">                    {</w:t>
+      </w:r>
+    </w:p>
+    <w:p>
+      <w:r>
+        <w:t xml:space="preserve">                        double </w:t>
+      </w:r>
+      <w:proofErr w:type="spellStart"/>
+      <w:r>
+        <w:t>errortheta</w:t>
+      </w:r>
+      <w:proofErr w:type="spellEnd"/>
+      <w:r>
+        <w:t xml:space="preserve"> = </w:t>
+      </w:r>
+      <w:proofErr w:type="spellStart"/>
+      <w:proofErr w:type="gramStart"/>
+      <w:r>
+        <w:t>getPickErrorTheta</w:t>
+      </w:r>
+      <w:proofErr w:type="spellEnd"/>
+      <w:r>
+        <w:t>(</w:t>
+      </w:r>
+      <w:proofErr w:type="gramEnd"/>
+      <w:r>
+        <w:t>CENTRE_NOZZLE);</w:t>
+      </w:r>
+    </w:p>
+    <w:p>
+      <w:r>
+        <w:t xml:space="preserve">                        double </w:t>
+      </w:r>
+      <w:proofErr w:type="spellStart"/>
+      <w:r>
+        <w:t>requested_theta</w:t>
+      </w:r>
+      <w:proofErr w:type="spellEnd"/>
+      <w:r>
+        <w:t xml:space="preserve"> = pi[</w:t>
+      </w:r>
+      <w:proofErr w:type="spellStart"/>
+      <w:r>
+        <w:t>part_counter</w:t>
+      </w:r>
+      <w:proofErr w:type="spellEnd"/>
+      <w:proofErr w:type="gramStart"/>
+      <w:r>
+        <w:t>].</w:t>
+      </w:r>
+      <w:proofErr w:type="spellStart"/>
+      <w:r>
+        <w:t>theta</w:t>
+      </w:r>
+      <w:proofErr w:type="gramEnd"/>
+      <w:r>
+        <w:t>_target</w:t>
+      </w:r>
+      <w:proofErr w:type="spellEnd"/>
+      <w:r>
+        <w:t xml:space="preserve"> - </w:t>
+      </w:r>
+      <w:proofErr w:type="spellStart"/>
+      <w:r>
+        <w:t>errortheta</w:t>
+      </w:r>
+      <w:proofErr w:type="spellEnd"/>
+      <w:r>
+        <w:t>;  //checking for misalignment after the part has been picked up</w:t>
+      </w:r>
+    </w:p>
+    <w:p/>
+    <w:p>
+      <w:r>
+        <w:t xml:space="preserve">                        state = WAIT_</w:t>
+      </w:r>
+      <w:proofErr w:type="gramStart"/>
+      <w:r>
+        <w:t>1;</w:t>
+      </w:r>
+      <w:proofErr w:type="gramEnd"/>
+    </w:p>
+    <w:p>
+      <w:r>
+        <w:t xml:space="preserve">                        </w:t>
+      </w:r>
+      <w:proofErr w:type="spellStart"/>
+      <w:proofErr w:type="gramStart"/>
+      <w:r>
+        <w:t>printf</w:t>
+      </w:r>
+      <w:proofErr w:type="spellEnd"/>
+      <w:r>
+        <w:t>(</w:t>
+      </w:r>
+      <w:proofErr w:type="gramEnd"/>
+      <w:r>
+        <w:t xml:space="preserve">"Time: %7.2f  New state: %.20s the program is paused after getting requested theta %7.2f\n", </w:t>
+      </w:r>
+      <w:proofErr w:type="spellStart"/>
+      <w:r>
+        <w:t>getSimulationTime</w:t>
+      </w:r>
+      <w:proofErr w:type="spellEnd"/>
+      <w:r>
+        <w:t xml:space="preserve">(), </w:t>
+      </w:r>
+      <w:proofErr w:type="spellStart"/>
+      <w:r>
+        <w:t>state_name</w:t>
+      </w:r>
+      <w:proofErr w:type="spellEnd"/>
+      <w:r>
+        <w:t xml:space="preserve">[state], </w:t>
+      </w:r>
+      <w:proofErr w:type="spellStart"/>
+      <w:r>
+        <w:t>requested_theta</w:t>
+      </w:r>
+      <w:proofErr w:type="spellEnd"/>
+      <w:r>
+        <w:t>);</w:t>
+      </w:r>
+    </w:p>
+    <w:p>
+      <w:r>
+        <w:t xml:space="preserve">                        </w:t>
+      </w:r>
+      <w:proofErr w:type="spellStart"/>
+      <w:proofErr w:type="gramStart"/>
+      <w:r>
+        <w:t>printf</w:t>
+      </w:r>
+      <w:proofErr w:type="spellEnd"/>
+      <w:r>
+        <w:t>(</w:t>
+      </w:r>
+      <w:proofErr w:type="gramEnd"/>
+      <w:r>
+        <w:t xml:space="preserve">"requested theta:%7.2f target theta:%7.2f error theta%7.2f\n", </w:t>
+      </w:r>
+      <w:proofErr w:type="spellStart"/>
+      <w:r>
+        <w:t>requested_theta</w:t>
+      </w:r>
+      <w:proofErr w:type="spellEnd"/>
+      <w:r>
+        <w:t>, pi[</w:t>
+      </w:r>
+      <w:proofErr w:type="spellStart"/>
+      <w:r>
+        <w:t>part_counter</w:t>
+      </w:r>
+      <w:proofErr w:type="spellEnd"/>
+      <w:r>
+        <w:t>].</w:t>
+      </w:r>
+      <w:proofErr w:type="spellStart"/>
+      <w:r>
+        <w:t>theta_target</w:t>
+      </w:r>
+      <w:proofErr w:type="spellEnd"/>
+      <w:r>
+        <w:t xml:space="preserve">, </w:t>
+      </w:r>
+      <w:proofErr w:type="spellStart"/>
+      <w:r>
+        <w:t>errortheta</w:t>
+      </w:r>
+      <w:proofErr w:type="spellEnd"/>
+      <w:r>
+        <w:t>);</w:t>
+      </w:r>
+    </w:p>
+    <w:p/>
+    <w:p/>
+    <w:p>
+      <w:r>
+        <w:t xml:space="preserve">                    }</w:t>
+      </w:r>
+    </w:p>
+    <w:p>
+      <w:r>
+        <w:t xml:space="preserve">                    </w:t>
+      </w:r>
+      <w:proofErr w:type="gramStart"/>
+      <w:r>
+        <w:t>break;</w:t>
+      </w:r>
+      <w:proofErr w:type="gramEnd"/>
+    </w:p>
+    <w:p/>
+    <w:p/>
+    <w:p/>
+    <w:p>
+      <w:r>
+        <w:t>//</w:t>
+      </w:r>
+    </w:p>
+    <w:p>
+      <w:r>
+        <w:t>//                case PART_DROP:</w:t>
+      </w:r>
+    </w:p>
+    <w:p>
+      <w:r>
+        <w:t>//</w:t>
+      </w:r>
+    </w:p>
+    <w:p>
+      <w:r>
+        <w:t xml:space="preserve">//                    </w:t>
+      </w:r>
+      <w:proofErr w:type="spellStart"/>
+      <w:proofErr w:type="gramStart"/>
+      <w:r>
+        <w:t>lowerNozzle</w:t>
+      </w:r>
+      <w:proofErr w:type="spellEnd"/>
+      <w:r>
+        <w:t>(</w:t>
+      </w:r>
+      <w:proofErr w:type="gramEnd"/>
+      <w:r>
+        <w:t>CENTRE_NOZZLE);</w:t>
+      </w:r>
+    </w:p>
+    <w:p>
+      <w:r>
+        <w:t xml:space="preserve">//                    </w:t>
+      </w:r>
+      <w:proofErr w:type="spellStart"/>
+      <w:proofErr w:type="gramStart"/>
+      <w:r>
+        <w:t>releaseVacuum</w:t>
+      </w:r>
+      <w:proofErr w:type="spellEnd"/>
+      <w:r>
+        <w:t>(</w:t>
+      </w:r>
+      <w:proofErr w:type="gramEnd"/>
+      <w:r>
+        <w:t>CENTRE_NOZZLE);</w:t>
+      </w:r>
+    </w:p>
+    <w:p>
+      <w:r>
+        <w:t xml:space="preserve">//                    </w:t>
+      </w:r>
+      <w:proofErr w:type="spellStart"/>
+      <w:proofErr w:type="gramStart"/>
+      <w:r>
+        <w:t>raiseNozzle</w:t>
+      </w:r>
+      <w:proofErr w:type="spellEnd"/>
+      <w:r>
+        <w:t>(</w:t>
+      </w:r>
+      <w:proofErr w:type="gramEnd"/>
+      <w:r>
+        <w:t>CENTRE_NOZZLE);</w:t>
+      </w:r>
+    </w:p>
+    <w:p>
+      <w:r>
+        <w:t>//</w:t>
+      </w:r>
+    </w:p>
+    <w:p>
+      <w:r>
+        <w:t xml:space="preserve">//                    </w:t>
+      </w:r>
+      <w:proofErr w:type="gramStart"/>
+      <w:r>
+        <w:t>break;</w:t>
+      </w:r>
+      <w:proofErr w:type="gramEnd"/>
+    </w:p>
+    <w:p/>
+    <w:p>
+      <w:r>
+        <w:t xml:space="preserve">            }</w:t>
+      </w:r>
+    </w:p>
+    <w:p>
+      <w:r>
+        <w:t xml:space="preserve">            </w:t>
+      </w:r>
+      <w:proofErr w:type="spellStart"/>
+      <w:r>
+        <w:t>sleepMilliseconds</w:t>
+      </w:r>
+      <w:proofErr w:type="spellEnd"/>
+      <w:r>
+        <w:t>((long) 1000 / POLL_LOOP_RATE</w:t>
+      </w:r>
+      <w:proofErr w:type="gramStart"/>
+      <w:r>
+        <w:t>);</w:t>
+      </w:r>
+      <w:proofErr w:type="gramEnd"/>
+    </w:p>
+    <w:p>
+      <w:r>
+        <w:t xml:space="preserve">        }</w:t>
+      </w:r>
+    </w:p>
+    <w:p>
+      <w:r>
+        <w:t xml:space="preserve">    }</w:t>
+      </w:r>
+    </w:p>
+    <w:p>
+      <w:r>
+        <w:t xml:space="preserve">    /* state machine code for autonomous control mode */</w:t>
+      </w:r>
+    </w:p>
+    <w:p>
+      <w:r>
+        <w:t xml:space="preserve">    else</w:t>
+      </w:r>
+    </w:p>
+    <w:p>
+      <w:r>
+        <w:t xml:space="preserve">    {</w:t>
+      </w:r>
+    </w:p>
+    <w:p>
+      <w:r>
+        <w:t>//        if (</w:t>
+      </w:r>
+      <w:proofErr w:type="spellStart"/>
+      <w:r>
+        <w:t>operation_mode</w:t>
+      </w:r>
+      <w:proofErr w:type="spellEnd"/>
+      <w:r>
+        <w:t xml:space="preserve"> == MANUAL_CONTROL)</w:t>
+      </w:r>
+    </w:p>
+    <w:p>
+      <w:r>
+        <w:t>//        {</w:t>
+      </w:r>
+    </w:p>
+    <w:p>
+      <w:r>
+        <w:t>//            /* initialization of variables and controller window */</w:t>
+      </w:r>
+    </w:p>
+    <w:p>
+      <w:r>
+        <w:t xml:space="preserve">//            int state = HOME, finished = </w:t>
+      </w:r>
+      <w:proofErr w:type="gramStart"/>
+      <w:r>
+        <w:t>FALSE;</w:t>
+      </w:r>
+      <w:proofErr w:type="gramEnd"/>
+    </w:p>
+    <w:p>
+      <w:r>
+        <w:t>//</w:t>
+      </w:r>
+    </w:p>
+    <w:p>
+      <w:r>
+        <w:t xml:space="preserve">//            char </w:t>
+      </w:r>
+      <w:proofErr w:type="gramStart"/>
+      <w:r>
+        <w:t>c;</w:t>
+      </w:r>
+      <w:proofErr w:type="gramEnd"/>
+    </w:p>
+    <w:p>
+      <w:r>
+        <w:lastRenderedPageBreak/>
+        <w:t xml:space="preserve">//            </w:t>
+      </w:r>
+      <w:proofErr w:type="spellStart"/>
+      <w:proofErr w:type="gramStart"/>
+      <w:r>
+        <w:t>printf</w:t>
+      </w:r>
+      <w:proofErr w:type="spellEnd"/>
+      <w:r>
+        <w:t>(</w:t>
+      </w:r>
+      <w:proofErr w:type="gramEnd"/>
+      <w:r>
+        <w:t xml:space="preserve">"Time: %7.2f  Initial state: %.15s  Operating in automatic mode, there are %d parts to place\n\n", </w:t>
+      </w:r>
+      <w:proofErr w:type="spellStart"/>
+      <w:r>
+        <w:t>getSimulationTime</w:t>
+      </w:r>
+      <w:proofErr w:type="spellEnd"/>
+      <w:r>
+        <w:t xml:space="preserve">(), </w:t>
+      </w:r>
+      <w:proofErr w:type="spellStart"/>
+      <w:r>
+        <w:t>state_name</w:t>
+      </w:r>
+      <w:proofErr w:type="spellEnd"/>
+      <w:r>
+        <w:t xml:space="preserve">[HOME], </w:t>
+      </w:r>
+      <w:proofErr w:type="spellStart"/>
+      <w:r>
+        <w:t>number_of_components_to_place</w:t>
+      </w:r>
+      <w:proofErr w:type="spellEnd"/>
+      <w:r>
+        <w:t>);</w:t>
+      </w:r>
+    </w:p>
+    <w:p>
+      <w:r>
+        <w:t>//            /* print details of part 0 */</w:t>
+      </w:r>
+    </w:p>
+    <w:p>
+      <w:r>
+        <w:t xml:space="preserve">//            </w:t>
+      </w:r>
+      <w:proofErr w:type="spellStart"/>
+      <w:proofErr w:type="gramStart"/>
+      <w:r>
+        <w:t>printf</w:t>
+      </w:r>
+      <w:proofErr w:type="spellEnd"/>
+      <w:r>
+        <w:t>(</w:t>
+      </w:r>
+      <w:proofErr w:type="gramEnd"/>
+      <w:r>
+        <w:t>"Part 0 details:\</w:t>
+      </w:r>
+      <w:proofErr w:type="spellStart"/>
+      <w:r>
+        <w:t>nDesignation</w:t>
+      </w:r>
+      <w:proofErr w:type="spellEnd"/>
+      <w:r>
+        <w:t>: %s\</w:t>
+      </w:r>
+      <w:proofErr w:type="spellStart"/>
+      <w:r>
+        <w:t>nFootprint</w:t>
+      </w:r>
+      <w:proofErr w:type="spellEnd"/>
+      <w:r>
+        <w:t>: %s\</w:t>
+      </w:r>
+      <w:proofErr w:type="spellStart"/>
+      <w:r>
+        <w:t>nValue</w:t>
+      </w:r>
+      <w:proofErr w:type="spellEnd"/>
+      <w:r>
+        <w:t>: %.2f\</w:t>
+      </w:r>
+      <w:proofErr w:type="spellStart"/>
+      <w:r>
+        <w:t>nx</w:t>
+      </w:r>
+      <w:proofErr w:type="spellEnd"/>
+      <w:r>
+        <w:t>: %.2f\</w:t>
+      </w:r>
+      <w:proofErr w:type="spellStart"/>
+      <w:r>
+        <w:t>ny</w:t>
+      </w:r>
+      <w:proofErr w:type="spellEnd"/>
+      <w:r>
+        <w:t>: %.2f\</w:t>
+      </w:r>
+      <w:proofErr w:type="spellStart"/>
+      <w:r>
+        <w:t>ntheta</w:t>
+      </w:r>
+      <w:proofErr w:type="spellEnd"/>
+      <w:r>
+        <w:t>: %.2f\</w:t>
+      </w:r>
+      <w:proofErr w:type="spellStart"/>
+      <w:r>
+        <w:t>nFeeder</w:t>
+      </w:r>
+      <w:proofErr w:type="spellEnd"/>
+      <w:r>
+        <w:t>: %d\n\n",</w:t>
+      </w:r>
+    </w:p>
+    <w:p>
+      <w:r>
+        <w:t xml:space="preserve">//               </w:t>
+      </w:r>
+      <w:proofErr w:type="gramStart"/>
+      <w:r>
+        <w:t>pi[</w:t>
+      </w:r>
+      <w:proofErr w:type="gramEnd"/>
+      <w:r>
+        <w:t>0].</w:t>
+      </w:r>
+      <w:proofErr w:type="spellStart"/>
+      <w:r>
+        <w:t>component_designation</w:t>
+      </w:r>
+      <w:proofErr w:type="spellEnd"/>
+      <w:r>
+        <w:t>, pi[0].</w:t>
+      </w:r>
+      <w:proofErr w:type="spellStart"/>
+      <w:r>
+        <w:t>component_footprint</w:t>
+      </w:r>
+      <w:proofErr w:type="spellEnd"/>
+      <w:r>
+        <w:t>, pi[0].</w:t>
+      </w:r>
+      <w:proofErr w:type="spellStart"/>
+      <w:r>
+        <w:t>component_value</w:t>
+      </w:r>
+      <w:proofErr w:type="spellEnd"/>
+      <w:r>
+        <w:t>, pi[0].</w:t>
+      </w:r>
+      <w:proofErr w:type="spellStart"/>
+      <w:r>
+        <w:t>x_target</w:t>
+      </w:r>
+      <w:proofErr w:type="spellEnd"/>
+      <w:r>
+        <w:t>, pi[0].</w:t>
+      </w:r>
+      <w:proofErr w:type="spellStart"/>
+      <w:r>
+        <w:t>y_target</w:t>
+      </w:r>
+      <w:proofErr w:type="spellEnd"/>
+      <w:r>
+        <w:t>, pi[0].</w:t>
+      </w:r>
+      <w:proofErr w:type="spellStart"/>
+      <w:r>
+        <w:t>theta_target</w:t>
+      </w:r>
+      <w:proofErr w:type="spellEnd"/>
+      <w:r>
+        <w:t>, pi[0].feeder);</w:t>
+      </w:r>
+    </w:p>
+    <w:p>
+      <w:r>
+        <w:t>//</w:t>
+      </w:r>
+    </w:p>
+    <w:p>
+      <w:r>
+        <w:t>//            /* loop until user quits */</w:t>
+      </w:r>
+    </w:p>
+    <w:p>
+      <w:r>
+        <w:t>//            while</w:t>
+      </w:r>
+      <w:proofErr w:type="gramStart"/>
+      <w:r>
+        <w:t>(!</w:t>
+      </w:r>
+      <w:proofErr w:type="spellStart"/>
+      <w:r>
+        <w:t>isPnPSimulationQuitFlagOn</w:t>
+      </w:r>
+      <w:proofErr w:type="spellEnd"/>
+      <w:proofErr w:type="gramEnd"/>
+      <w:r>
+        <w:t>())</w:t>
+      </w:r>
+    </w:p>
+    <w:p>
+      <w:r>
+        <w:t>//            {</w:t>
+      </w:r>
+    </w:p>
+    <w:p>
+      <w:r>
+        <w:t>//</w:t>
+      </w:r>
+    </w:p>
+    <w:p>
+      <w:r>
+        <w:t xml:space="preserve">//                c = </w:t>
+      </w:r>
+      <w:proofErr w:type="spellStart"/>
+      <w:proofErr w:type="gramStart"/>
+      <w:r>
+        <w:t>getKey</w:t>
+      </w:r>
+      <w:proofErr w:type="spellEnd"/>
+      <w:r>
+        <w:t>(</w:t>
+      </w:r>
+      <w:proofErr w:type="gramEnd"/>
+      <w:r>
+        <w:t>);</w:t>
+      </w:r>
+    </w:p>
+    <w:p>
+      <w:r>
+        <w:t>//</w:t>
+      </w:r>
+    </w:p>
+    <w:p>
+      <w:r>
+        <w:t>//                switch (state)</w:t>
+      </w:r>
+    </w:p>
+    <w:p>
+      <w:r>
+        <w:t>//                {</w:t>
+      </w:r>
+    </w:p>
+    <w:p>
+      <w:r>
+        <w:t>//</w:t>
+      </w:r>
+    </w:p>
+    <w:p>
+      <w:r>
+        <w:t>//                }</w:t>
+      </w:r>
+    </w:p>
+    <w:p>
+      <w:r>
+        <w:t>//            }</w:t>
+      </w:r>
+    </w:p>
+    <w:p>
+      <w:r>
+        <w:t>//        }</w:t>
+      </w:r>
+    </w:p>
+    <w:p/>
+    <w:p>
+      <w:r>
+        <w:t xml:space="preserve">    }</w:t>
+      </w:r>
+    </w:p>
+    <w:p/>
+    <w:p>
+      <w:r>
+        <w:t xml:space="preserve">    </w:t>
+      </w:r>
+      <w:proofErr w:type="spellStart"/>
+      <w:proofErr w:type="gramStart"/>
+      <w:r>
+        <w:t>pnpClose</w:t>
+      </w:r>
+      <w:proofErr w:type="spellEnd"/>
+      <w:r>
+        <w:t>(</w:t>
+      </w:r>
+      <w:proofErr w:type="gramEnd"/>
+      <w:r>
+        <w:t>);</w:t>
+      </w:r>
+    </w:p>
+    <w:p>
+      <w:r>
+        <w:t xml:space="preserve">    return </w:t>
+      </w:r>
+      <w:proofErr w:type="gramStart"/>
+      <w:r>
+        <w:t>0;</w:t>
+      </w:r>
+      <w:proofErr w:type="gramEnd"/>
+    </w:p>
+    <w:p>
+      <w:r>
+        <w:t>}</w:t>
+      </w:r>
+    </w:p>
+    <w:p/>
     <w:sectPr>
       <w:headerReference w:type="default" r:id="rId6"/>
       <w:footerReference w:type="default" r:id="rId7"/>

</xml_diff>